<commit_message>
Added minutes from retro
</commit_message>
<xml_diff>
--- a/SprintDocuments/Sprint2/Sprint2RetroMinutes.docx
+++ b/SprintDocuments/Sprint2/Sprint2RetroMinutes.docx
@@ -46,50 +46,1093 @@
     </w:p>
     <w:p>
       <w:pPr>
-        <w:rPr>
+        <w:spacing w:line="240" w:lineRule="auto"/>
+        <w:rPr>
+          <w:rFonts w:ascii="Times New Roman" w:eastAsia="Times New Roman" w:hAnsi="Times New Roman" w:cs="Times New Roman"/>
+          <w:kern w:val="0"/>
+          <w:sz w:val="24"/>
+          <w:szCs w:val="24"/>
+          <w14:ligatures w14:val="none"/>
+        </w:rPr>
+      </w:pPr>
+      <w:r>
+        <w:rPr>
+          <w:rFonts w:ascii="Calibri" w:eastAsia="Times New Roman" w:hAnsi="Calibri" w:cs="Calibri"/>
           <w:b/>
           <w:bCs/>
-        </w:rPr>
-      </w:pPr>
-      <w:r>
-        <w:rPr>
+          <w:color w:val="000000"/>
+          <w:kern w:val="0"/>
+          <w14:ligatures w14:val="none"/>
+        </w:rPr>
+        <w:t>Attendees:</w:t>
+      </w:r>
+    </w:p>
+    <w:p>
+      <w:pPr>
+        <w:numPr>
+          <w:ilvl w:val="0"/>
+          <w:numId w:val="3"/>
+        </w:numPr>
+        <w:spacing w:after="0" w:line="240" w:lineRule="auto"/>
+        <w:textAlignment w:val="baseline"/>
+        <w:rPr>
+          <w:rFonts w:ascii="Calibri" w:eastAsia="Times New Roman" w:hAnsi="Calibri" w:cs="Calibri"/>
+          <w:color w:val="000000"/>
+          <w:kern w:val="0"/>
+          <w14:ligatures w14:val="none"/>
+        </w:rPr>
+      </w:pPr>
+      <w:r>
+        <w:rPr>
+          <w:rFonts w:ascii="Calibri" w:eastAsia="Times New Roman" w:hAnsi="Calibri" w:cs="Calibri"/>
+          <w:color w:val="000000"/>
+          <w:kern w:val="0"/>
+          <w14:ligatures w14:val="none"/>
+        </w:rPr>
+        <w:t>Krish Chhabra</w:t>
+      </w:r>
+    </w:p>
+    <w:p>
+      <w:pPr>
+        <w:numPr>
+          <w:ilvl w:val="0"/>
+          <w:numId w:val="3"/>
+        </w:numPr>
+        <w:spacing w:after="0" w:line="240" w:lineRule="auto"/>
+        <w:textAlignment w:val="baseline"/>
+        <w:rPr>
+          <w:rFonts w:ascii="Calibri" w:eastAsia="Times New Roman" w:hAnsi="Calibri" w:cs="Calibri"/>
+          <w:color w:val="000000"/>
+          <w:kern w:val="0"/>
+          <w14:ligatures w14:val="none"/>
+        </w:rPr>
+      </w:pPr>
+      <w:r>
+        <w:rPr>
+          <w:rFonts w:ascii="Calibri" w:eastAsia="Times New Roman" w:hAnsi="Calibri" w:cs="Calibri"/>
+          <w:color w:val="000000"/>
+          <w:kern w:val="0"/>
+          <w14:ligatures w14:val="none"/>
+        </w:rPr>
+        <w:t>Thomas Holt</w:t>
+      </w:r>
+    </w:p>
+    <w:p>
+      <w:pPr>
+        <w:numPr>
+          <w:ilvl w:val="0"/>
+          <w:numId w:val="3"/>
+        </w:numPr>
+        <w:spacing w:after="0" w:line="240" w:lineRule="auto"/>
+        <w:textAlignment w:val="baseline"/>
+        <w:rPr>
+          <w:rFonts w:ascii="Calibri" w:eastAsia="Times New Roman" w:hAnsi="Calibri" w:cs="Calibri"/>
+          <w:color w:val="000000"/>
+          <w:kern w:val="0"/>
+          <w14:ligatures w14:val="none"/>
+        </w:rPr>
+      </w:pPr>
+      <w:r>
+        <w:rPr>
+          <w:rFonts w:ascii="Calibri" w:eastAsia="Times New Roman" w:hAnsi="Calibri" w:cs="Calibri"/>
+          <w:color w:val="000000"/>
+          <w:kern w:val="0"/>
+          <w14:ligatures w14:val="none"/>
+        </w:rPr>
+        <w:t>Josh Scott</w:t>
+      </w:r>
+    </w:p>
+    <w:p>
+      <w:pPr>
+        <w:numPr>
+          <w:ilvl w:val="0"/>
+          <w:numId w:val="3"/>
+        </w:numPr>
+        <w:spacing w:after="0" w:line="240" w:lineRule="auto"/>
+        <w:textAlignment w:val="baseline"/>
+        <w:rPr>
+          <w:rFonts w:ascii="Calibri" w:eastAsia="Times New Roman" w:hAnsi="Calibri" w:cs="Calibri"/>
+          <w:color w:val="000000"/>
+          <w:kern w:val="0"/>
+          <w14:ligatures w14:val="none"/>
+        </w:rPr>
+      </w:pPr>
+      <w:r>
+        <w:rPr>
+          <w:rFonts w:ascii="Calibri" w:eastAsia="Times New Roman" w:hAnsi="Calibri" w:cs="Calibri"/>
+          <w:color w:val="000000"/>
+          <w:kern w:val="0"/>
+          <w14:ligatures w14:val="none"/>
+        </w:rPr>
+        <w:t xml:space="preserve">Donato </w:t>
+      </w:r>
+      <w:proofErr w:type="spellStart"/>
+      <w:r>
+        <w:rPr>
+          <w:rFonts w:ascii="Calibri" w:eastAsia="Times New Roman" w:hAnsi="Calibri" w:cs="Calibri"/>
+          <w:color w:val="000000"/>
+          <w:kern w:val="0"/>
+          <w14:ligatures w14:val="none"/>
+        </w:rPr>
+        <w:t>Curvino</w:t>
+      </w:r>
+      <w:proofErr w:type="spellEnd"/>
+    </w:p>
+    <w:p>
+      <w:pPr>
+        <w:numPr>
+          <w:ilvl w:val="0"/>
+          <w:numId w:val="3"/>
+        </w:numPr>
+        <w:spacing w:line="240" w:lineRule="auto"/>
+        <w:textAlignment w:val="baseline"/>
+        <w:rPr>
+          <w:rFonts w:ascii="Calibri" w:eastAsia="Times New Roman" w:hAnsi="Calibri" w:cs="Calibri"/>
+          <w:color w:val="000000"/>
+          <w:kern w:val="0"/>
+          <w14:ligatures w14:val="none"/>
+        </w:rPr>
+      </w:pPr>
+      <w:r>
+        <w:rPr>
+          <w:rFonts w:ascii="Calibri" w:eastAsia="Times New Roman" w:hAnsi="Calibri" w:cs="Calibri"/>
+          <w:color w:val="000000"/>
+          <w:kern w:val="0"/>
+          <w14:ligatures w14:val="none"/>
+        </w:rPr>
+        <w:t>Eliseo Garza</w:t>
+      </w:r>
+    </w:p>
+    <w:p>
+      <w:pPr>
+        <w:spacing w:after="0" w:line="240" w:lineRule="auto"/>
+        <w:rPr>
+          <w:rFonts w:ascii="Times New Roman" w:eastAsia="Times New Roman" w:hAnsi="Times New Roman" w:cs="Times New Roman"/>
+          <w:kern w:val="0"/>
+          <w:sz w:val="24"/>
+          <w:szCs w:val="24"/>
+          <w14:ligatures w14:val="none"/>
+        </w:rPr>
+      </w:pPr>
+    </w:p>
+    <w:p>
+      <w:pPr>
+        <w:spacing w:line="240" w:lineRule="auto"/>
+        <w:rPr>
+          <w:rFonts w:ascii="Times New Roman" w:eastAsia="Times New Roman" w:hAnsi="Times New Roman" w:cs="Times New Roman"/>
+          <w:kern w:val="0"/>
+          <w:sz w:val="24"/>
+          <w:szCs w:val="24"/>
+          <w14:ligatures w14:val="none"/>
+        </w:rPr>
+      </w:pPr>
+      <w:r>
+        <w:rPr>
+          <w:rFonts w:ascii="Calibri" w:eastAsia="Times New Roman" w:hAnsi="Calibri" w:cs="Calibri"/>
           <w:b/>
           <w:bCs/>
-        </w:rPr>
-        <w:t>Attendees</w:t>
-      </w:r>
-      <w:r>
-        <w:rPr>
+          <w:color w:val="000000"/>
+          <w:kern w:val="0"/>
+          <w14:ligatures w14:val="none"/>
+        </w:rPr>
+        <w:t>What went smoothly / as planned during sprint 2?</w:t>
+      </w:r>
+    </w:p>
+    <w:p>
+      <w:pPr>
+        <w:numPr>
+          <w:ilvl w:val="0"/>
+          <w:numId w:val="4"/>
+        </w:numPr>
+        <w:spacing w:after="0" w:line="240" w:lineRule="auto"/>
+        <w:textAlignment w:val="baseline"/>
+        <w:rPr>
+          <w:rFonts w:ascii="Calibri" w:eastAsia="Times New Roman" w:hAnsi="Calibri" w:cs="Calibri"/>
+          <w:color w:val="000000"/>
+          <w:kern w:val="0"/>
+          <w14:ligatures w14:val="none"/>
+        </w:rPr>
+      </w:pPr>
+      <w:r>
+        <w:rPr>
+          <w:rFonts w:ascii="Calibri" w:eastAsia="Times New Roman" w:hAnsi="Calibri" w:cs="Calibri"/>
+          <w:color w:val="000000"/>
+          <w:kern w:val="0"/>
+          <w14:ligatures w14:val="none"/>
+        </w:rPr>
+        <w:t xml:space="preserve">We were able to finish most user stories and greatly improve the </w:t>
+      </w:r>
+      <w:proofErr w:type="gramStart"/>
+      <w:r>
+        <w:rPr>
+          <w:rFonts w:ascii="Calibri" w:eastAsia="Times New Roman" w:hAnsi="Calibri" w:cs="Calibri"/>
+          <w:color w:val="000000"/>
+          <w:kern w:val="0"/>
+          <w14:ligatures w14:val="none"/>
+        </w:rPr>
+        <w:t>website</w:t>
+      </w:r>
+      <w:proofErr w:type="gramEnd"/>
+    </w:p>
+    <w:p>
+      <w:pPr>
+        <w:numPr>
+          <w:ilvl w:val="0"/>
+          <w:numId w:val="4"/>
+        </w:numPr>
+        <w:spacing w:line="240" w:lineRule="auto"/>
+        <w:textAlignment w:val="baseline"/>
+        <w:rPr>
+          <w:rFonts w:ascii="Calibri" w:eastAsia="Times New Roman" w:hAnsi="Calibri" w:cs="Calibri"/>
+          <w:color w:val="000000"/>
+          <w:kern w:val="0"/>
+          <w14:ligatures w14:val="none"/>
+        </w:rPr>
+      </w:pPr>
+      <w:r>
+        <w:rPr>
+          <w:rFonts w:ascii="Calibri" w:eastAsia="Times New Roman" w:hAnsi="Calibri" w:cs="Calibri"/>
+          <w:color w:val="000000"/>
+          <w:kern w:val="0"/>
+          <w14:ligatures w14:val="none"/>
+        </w:rPr>
+        <w:t>Getting much more comfortable with React and MUI</w:t>
+      </w:r>
+    </w:p>
+    <w:p>
+      <w:pPr>
+        <w:spacing w:after="0" w:line="240" w:lineRule="auto"/>
+        <w:rPr>
+          <w:rFonts w:ascii="Times New Roman" w:eastAsia="Times New Roman" w:hAnsi="Times New Roman" w:cs="Times New Roman"/>
+          <w:kern w:val="0"/>
+          <w:sz w:val="24"/>
+          <w:szCs w:val="24"/>
+          <w14:ligatures w14:val="none"/>
+        </w:rPr>
+      </w:pPr>
+    </w:p>
+    <w:p>
+      <w:pPr>
+        <w:spacing w:line="240" w:lineRule="auto"/>
+        <w:rPr>
+          <w:rFonts w:ascii="Times New Roman" w:eastAsia="Times New Roman" w:hAnsi="Times New Roman" w:cs="Times New Roman"/>
+          <w:kern w:val="0"/>
+          <w:sz w:val="24"/>
+          <w:szCs w:val="24"/>
+          <w14:ligatures w14:val="none"/>
+        </w:rPr>
+      </w:pPr>
+      <w:r>
+        <w:rPr>
+          <w:rFonts w:ascii="Calibri" w:eastAsia="Times New Roman" w:hAnsi="Calibri" w:cs="Calibri"/>
           <w:b/>
           <w:bCs/>
-        </w:rPr>
-        <w:t>:</w:t>
-      </w:r>
-    </w:p>
-    <w:p>
-      <w:pPr>
-        <w:pStyle w:val="ListParagraph"/>
+          <w:color w:val="000000"/>
+          <w:kern w:val="0"/>
+          <w14:ligatures w14:val="none"/>
+        </w:rPr>
+        <w:t>What did not go as planned?</w:t>
+      </w:r>
+    </w:p>
+    <w:p>
+      <w:pPr>
         <w:numPr>
           <w:ilvl w:val="0"/>
-          <w:numId w:val="2"/>
+          <w:numId w:val="5"/>
         </w:numPr>
-        <w:spacing w:line="259" w:lineRule="auto"/>
-        <w:rPr>
+        <w:spacing w:after="0" w:line="240" w:lineRule="auto"/>
+        <w:textAlignment w:val="baseline"/>
+        <w:rPr>
+          <w:rFonts w:ascii="Calibri" w:eastAsia="Times New Roman" w:hAnsi="Calibri" w:cs="Calibri"/>
+          <w:color w:val="000000"/>
+          <w:kern w:val="0"/>
+          <w14:ligatures w14:val="none"/>
+        </w:rPr>
+      </w:pPr>
+      <w:r>
+        <w:rPr>
+          <w:rFonts w:ascii="Calibri" w:eastAsia="Times New Roman" w:hAnsi="Calibri" w:cs="Calibri"/>
+          <w:color w:val="000000"/>
+          <w:kern w:val="0"/>
+          <w14:ligatures w14:val="none"/>
+        </w:rPr>
+        <w:t xml:space="preserve">OAuth was tricky to implement due to needing a broad understanding of the entire web </w:t>
+      </w:r>
+      <w:proofErr w:type="gramStart"/>
+      <w:r>
+        <w:rPr>
+          <w:rFonts w:ascii="Calibri" w:eastAsia="Times New Roman" w:hAnsi="Calibri" w:cs="Calibri"/>
+          <w:color w:val="000000"/>
+          <w:kern w:val="0"/>
+          <w14:ligatures w14:val="none"/>
+        </w:rPr>
+        <w:t>application</w:t>
+      </w:r>
+      <w:proofErr w:type="gramEnd"/>
+    </w:p>
+    <w:p>
+      <w:pPr>
+        <w:numPr>
+          <w:ilvl w:val="0"/>
+          <w:numId w:val="5"/>
+        </w:numPr>
+        <w:spacing w:after="0" w:line="240" w:lineRule="auto"/>
+        <w:textAlignment w:val="baseline"/>
+        <w:rPr>
+          <w:rFonts w:ascii="Calibri" w:eastAsia="Times New Roman" w:hAnsi="Calibri" w:cs="Calibri"/>
+          <w:color w:val="000000"/>
+          <w:kern w:val="0"/>
+          <w14:ligatures w14:val="none"/>
+        </w:rPr>
+      </w:pPr>
+      <w:r>
+        <w:rPr>
+          <w:rFonts w:ascii="Calibri" w:eastAsia="Times New Roman" w:hAnsi="Calibri" w:cs="Calibri"/>
+          <w:color w:val="000000"/>
+          <w:kern w:val="0"/>
+          <w14:ligatures w14:val="none"/>
+        </w:rPr>
+        <w:t xml:space="preserve">Menu board did not get as much attention as we would have </w:t>
+      </w:r>
+      <w:proofErr w:type="gramStart"/>
+      <w:r>
+        <w:rPr>
+          <w:rFonts w:ascii="Calibri" w:eastAsia="Times New Roman" w:hAnsi="Calibri" w:cs="Calibri"/>
+          <w:color w:val="000000"/>
+          <w:kern w:val="0"/>
+          <w14:ligatures w14:val="none"/>
+        </w:rPr>
+        <w:t>liked</w:t>
+      </w:r>
+      <w:proofErr w:type="gramEnd"/>
+    </w:p>
+    <w:p>
+      <w:pPr>
+        <w:numPr>
+          <w:ilvl w:val="0"/>
+          <w:numId w:val="5"/>
+        </w:numPr>
+        <w:spacing w:after="0" w:line="240" w:lineRule="auto"/>
+        <w:textAlignment w:val="baseline"/>
+        <w:rPr>
+          <w:rFonts w:ascii="Calibri" w:eastAsia="Times New Roman" w:hAnsi="Calibri" w:cs="Calibri"/>
+          <w:color w:val="000000"/>
+          <w:kern w:val="0"/>
+          <w14:ligatures w14:val="none"/>
+        </w:rPr>
+      </w:pPr>
+      <w:r>
+        <w:rPr>
+          <w:rFonts w:ascii="Calibri" w:eastAsia="Times New Roman" w:hAnsi="Calibri" w:cs="Calibri"/>
+          <w:color w:val="000000"/>
+          <w:kern w:val="0"/>
+          <w14:ligatures w14:val="none"/>
+        </w:rPr>
+        <w:t xml:space="preserve">Menu management did not quite get </w:t>
+      </w:r>
+      <w:proofErr w:type="gramStart"/>
+      <w:r>
+        <w:rPr>
+          <w:rFonts w:ascii="Calibri" w:eastAsia="Times New Roman" w:hAnsi="Calibri" w:cs="Calibri"/>
+          <w:color w:val="000000"/>
+          <w:kern w:val="0"/>
+          <w14:ligatures w14:val="none"/>
+        </w:rPr>
+        <w:t>finished</w:t>
+      </w:r>
+      <w:proofErr w:type="gramEnd"/>
+    </w:p>
+    <w:p>
+      <w:pPr>
+        <w:numPr>
+          <w:ilvl w:val="0"/>
+          <w:numId w:val="5"/>
+        </w:numPr>
+        <w:spacing w:after="0" w:line="240" w:lineRule="auto"/>
+        <w:textAlignment w:val="baseline"/>
+        <w:rPr>
+          <w:rFonts w:ascii="Calibri" w:eastAsia="Times New Roman" w:hAnsi="Calibri" w:cs="Calibri"/>
+          <w:color w:val="000000"/>
+          <w:kern w:val="0"/>
+          <w14:ligatures w14:val="none"/>
+        </w:rPr>
+      </w:pPr>
+      <w:r>
+        <w:rPr>
+          <w:rFonts w:ascii="Calibri" w:eastAsia="Times New Roman" w:hAnsi="Calibri" w:cs="Calibri"/>
+          <w:color w:val="000000"/>
+          <w:kern w:val="0"/>
+          <w14:ligatures w14:val="none"/>
+        </w:rPr>
+        <w:t xml:space="preserve">Work and completion of user stories was very much back </w:t>
+      </w:r>
+      <w:proofErr w:type="gramStart"/>
+      <w:r>
+        <w:rPr>
+          <w:rFonts w:ascii="Calibri" w:eastAsia="Times New Roman" w:hAnsi="Calibri" w:cs="Calibri"/>
+          <w:color w:val="000000"/>
+          <w:kern w:val="0"/>
+          <w14:ligatures w14:val="none"/>
+        </w:rPr>
+        <w:t>loaded</w:t>
+      </w:r>
+      <w:proofErr w:type="gramEnd"/>
+    </w:p>
+    <w:p>
+      <w:pPr>
+        <w:numPr>
+          <w:ilvl w:val="0"/>
+          <w:numId w:val="5"/>
+        </w:numPr>
+        <w:spacing w:line="240" w:lineRule="auto"/>
+        <w:textAlignment w:val="baseline"/>
+        <w:rPr>
+          <w:rFonts w:ascii="Calibri" w:eastAsia="Times New Roman" w:hAnsi="Calibri" w:cs="Calibri"/>
+          <w:color w:val="000000"/>
+          <w:kern w:val="0"/>
+          <w14:ligatures w14:val="none"/>
+        </w:rPr>
+      </w:pPr>
+      <w:r>
+        <w:rPr>
+          <w:rFonts w:ascii="Calibri" w:eastAsia="Times New Roman" w:hAnsi="Calibri" w:cs="Calibri"/>
+          <w:color w:val="000000"/>
+          <w:kern w:val="0"/>
+          <w14:ligatures w14:val="none"/>
+        </w:rPr>
+        <w:t>Customer page and the landing page need redesign due to being unappealing/</w:t>
+      </w:r>
+      <w:proofErr w:type="gramStart"/>
+      <w:r>
+        <w:rPr>
+          <w:rFonts w:ascii="Calibri" w:eastAsia="Times New Roman" w:hAnsi="Calibri" w:cs="Calibri"/>
+          <w:color w:val="000000"/>
+          <w:kern w:val="0"/>
+          <w14:ligatures w14:val="none"/>
+        </w:rPr>
+        <w:t>unintuitive</w:t>
+      </w:r>
+      <w:proofErr w:type="gramEnd"/>
+    </w:p>
+    <w:p>
+      <w:pPr>
+        <w:spacing w:after="0" w:line="240" w:lineRule="auto"/>
+        <w:rPr>
+          <w:rFonts w:ascii="Times New Roman" w:eastAsia="Times New Roman" w:hAnsi="Times New Roman" w:cs="Times New Roman"/>
+          <w:kern w:val="0"/>
+          <w:sz w:val="24"/>
+          <w:szCs w:val="24"/>
+          <w14:ligatures w14:val="none"/>
+        </w:rPr>
+      </w:pPr>
+    </w:p>
+    <w:p>
+      <w:pPr>
+        <w:spacing w:line="240" w:lineRule="auto"/>
+        <w:rPr>
+          <w:rFonts w:ascii="Times New Roman" w:eastAsia="Times New Roman" w:hAnsi="Times New Roman" w:cs="Times New Roman"/>
+          <w:kern w:val="0"/>
+          <w:sz w:val="24"/>
+          <w:szCs w:val="24"/>
+          <w14:ligatures w14:val="none"/>
+        </w:rPr>
+      </w:pPr>
+      <w:r>
+        <w:rPr>
+          <w:rFonts w:ascii="Calibri" w:eastAsia="Times New Roman" w:hAnsi="Calibri" w:cs="Calibri"/>
           <w:b/>
           <w:bCs/>
-          <w:u w:val="single"/>
-        </w:rPr>
-      </w:pPr>
-      <w:r>
-        <w:t>TODO</w:t>
-      </w:r>
+          <w:color w:val="000000"/>
+          <w:kern w:val="0"/>
+          <w14:ligatures w14:val="none"/>
+        </w:rPr>
+        <w:t>Are there any major roadblocks we need external help for?</w:t>
+      </w:r>
+    </w:p>
+    <w:p>
+      <w:pPr>
+        <w:numPr>
+          <w:ilvl w:val="0"/>
+          <w:numId w:val="6"/>
+        </w:numPr>
+        <w:spacing w:line="240" w:lineRule="auto"/>
+        <w:textAlignment w:val="baseline"/>
+        <w:rPr>
+          <w:rFonts w:ascii="Calibri" w:eastAsia="Times New Roman" w:hAnsi="Calibri" w:cs="Calibri"/>
+          <w:color w:val="000000"/>
+          <w:kern w:val="0"/>
+          <w14:ligatures w14:val="none"/>
+        </w:rPr>
+      </w:pPr>
+      <w:r>
+        <w:rPr>
+          <w:rFonts w:ascii="Calibri" w:eastAsia="Times New Roman" w:hAnsi="Calibri" w:cs="Calibri"/>
+          <w:color w:val="000000"/>
+          <w:kern w:val="0"/>
+          <w14:ligatures w14:val="none"/>
+        </w:rPr>
+        <w:t>Nothing that we can get help for, mostly just interference from other classes and obligations.</w:t>
+      </w:r>
+    </w:p>
+    <w:p>
+      <w:pPr>
+        <w:spacing w:after="0" w:line="240" w:lineRule="auto"/>
+        <w:rPr>
+          <w:rFonts w:ascii="Times New Roman" w:eastAsia="Times New Roman" w:hAnsi="Times New Roman" w:cs="Times New Roman"/>
+          <w:kern w:val="0"/>
+          <w:sz w:val="24"/>
+          <w:szCs w:val="24"/>
+          <w14:ligatures w14:val="none"/>
+        </w:rPr>
+      </w:pPr>
+    </w:p>
+    <w:p>
+      <w:pPr>
+        <w:spacing w:line="240" w:lineRule="auto"/>
+        <w:rPr>
+          <w:rFonts w:ascii="Times New Roman" w:eastAsia="Times New Roman" w:hAnsi="Times New Roman" w:cs="Times New Roman"/>
+          <w:kern w:val="0"/>
+          <w:sz w:val="24"/>
+          <w:szCs w:val="24"/>
+          <w14:ligatures w14:val="none"/>
+        </w:rPr>
+      </w:pPr>
+      <w:r>
+        <w:rPr>
+          <w:rFonts w:ascii="Calibri" w:eastAsia="Times New Roman" w:hAnsi="Calibri" w:cs="Calibri"/>
+          <w:b/>
+          <w:bCs/>
+          <w:color w:val="000000"/>
+          <w:kern w:val="0"/>
+          <w14:ligatures w14:val="none"/>
+        </w:rPr>
+        <w:t xml:space="preserve">Lessons learned for sprint </w:t>
+      </w:r>
+      <w:proofErr w:type="gramStart"/>
+      <w:r>
+        <w:rPr>
+          <w:rFonts w:ascii="Calibri" w:eastAsia="Times New Roman" w:hAnsi="Calibri" w:cs="Calibri"/>
+          <w:b/>
+          <w:bCs/>
+          <w:color w:val="000000"/>
+          <w:kern w:val="0"/>
+          <w14:ligatures w14:val="none"/>
+        </w:rPr>
+        <w:t>3</w:t>
+      </w:r>
+      <w:proofErr w:type="gramEnd"/>
+    </w:p>
+    <w:p>
+      <w:pPr>
+        <w:numPr>
+          <w:ilvl w:val="0"/>
+          <w:numId w:val="7"/>
+        </w:numPr>
+        <w:spacing w:after="0" w:line="240" w:lineRule="auto"/>
+        <w:textAlignment w:val="baseline"/>
+        <w:rPr>
+          <w:rFonts w:ascii="Calibri" w:eastAsia="Times New Roman" w:hAnsi="Calibri" w:cs="Calibri"/>
+          <w:color w:val="000000"/>
+          <w:kern w:val="0"/>
+          <w14:ligatures w14:val="none"/>
+        </w:rPr>
+      </w:pPr>
+      <w:r>
+        <w:rPr>
+          <w:rFonts w:ascii="Calibri" w:eastAsia="Times New Roman" w:hAnsi="Calibri" w:cs="Calibri"/>
+          <w:color w:val="000000"/>
+          <w:kern w:val="0"/>
+          <w14:ligatures w14:val="none"/>
+        </w:rPr>
+        <w:t>Regular progress allows for stable scheduling.</w:t>
+      </w:r>
+    </w:p>
+    <w:p>
+      <w:pPr>
+        <w:numPr>
+          <w:ilvl w:val="0"/>
+          <w:numId w:val="7"/>
+        </w:numPr>
+        <w:spacing w:after="0" w:line="240" w:lineRule="auto"/>
+        <w:textAlignment w:val="baseline"/>
+        <w:rPr>
+          <w:rFonts w:ascii="Calibri" w:eastAsia="Times New Roman" w:hAnsi="Calibri" w:cs="Calibri"/>
+          <w:color w:val="000000"/>
+          <w:kern w:val="0"/>
+          <w14:ligatures w14:val="none"/>
+        </w:rPr>
+      </w:pPr>
+      <w:r>
+        <w:rPr>
+          <w:rFonts w:ascii="Calibri" w:eastAsia="Times New Roman" w:hAnsi="Calibri" w:cs="Calibri"/>
+          <w:color w:val="000000"/>
+          <w:kern w:val="0"/>
+          <w14:ligatures w14:val="none"/>
+        </w:rPr>
+        <w:t>Workshopping with each other so that we can complete important tasks on time.</w:t>
+      </w:r>
+    </w:p>
+    <w:p>
+      <w:pPr>
+        <w:numPr>
+          <w:ilvl w:val="0"/>
+          <w:numId w:val="7"/>
+        </w:numPr>
+        <w:spacing w:line="240" w:lineRule="auto"/>
+        <w:textAlignment w:val="baseline"/>
+        <w:rPr>
+          <w:rFonts w:ascii="Calibri" w:eastAsia="Times New Roman" w:hAnsi="Calibri" w:cs="Calibri"/>
+          <w:color w:val="000000"/>
+          <w:kern w:val="0"/>
+          <w14:ligatures w14:val="none"/>
+        </w:rPr>
+      </w:pPr>
+      <w:r>
+        <w:rPr>
+          <w:rFonts w:ascii="Calibri" w:eastAsia="Times New Roman" w:hAnsi="Calibri" w:cs="Calibri"/>
+          <w:color w:val="000000"/>
+          <w:kern w:val="0"/>
+          <w14:ligatures w14:val="none"/>
+        </w:rPr>
+        <w:t>More effective use of stories is needed in the future.</w:t>
+      </w:r>
+    </w:p>
+    <w:p>
+      <w:pPr>
+        <w:spacing w:after="0" w:line="240" w:lineRule="auto"/>
+        <w:rPr>
+          <w:rFonts w:ascii="Times New Roman" w:eastAsia="Times New Roman" w:hAnsi="Times New Roman" w:cs="Times New Roman"/>
+          <w:kern w:val="0"/>
+          <w:sz w:val="24"/>
+          <w:szCs w:val="24"/>
+          <w14:ligatures w14:val="none"/>
+        </w:rPr>
+      </w:pPr>
+    </w:p>
+    <w:p>
+      <w:pPr>
+        <w:spacing w:line="240" w:lineRule="auto"/>
+        <w:rPr>
+          <w:rFonts w:ascii="Times New Roman" w:eastAsia="Times New Roman" w:hAnsi="Times New Roman" w:cs="Times New Roman"/>
+          <w:kern w:val="0"/>
+          <w:sz w:val="24"/>
+          <w:szCs w:val="24"/>
+          <w14:ligatures w14:val="none"/>
+        </w:rPr>
+      </w:pPr>
+      <w:r>
+        <w:rPr>
+          <w:rFonts w:ascii="Calibri" w:eastAsia="Times New Roman" w:hAnsi="Calibri" w:cs="Calibri"/>
+          <w:b/>
+          <w:bCs/>
+          <w:color w:val="000000"/>
+          <w:kern w:val="0"/>
+          <w14:ligatures w14:val="none"/>
+        </w:rPr>
+        <w:t>Takeaways from sprint 2 user study</w:t>
+      </w:r>
+    </w:p>
+    <w:p>
+      <w:pPr>
+        <w:numPr>
+          <w:ilvl w:val="0"/>
+          <w:numId w:val="8"/>
+        </w:numPr>
+        <w:spacing w:after="0" w:line="240" w:lineRule="auto"/>
+        <w:textAlignment w:val="baseline"/>
+        <w:rPr>
+          <w:rFonts w:ascii="Calibri" w:eastAsia="Times New Roman" w:hAnsi="Calibri" w:cs="Calibri"/>
+          <w:color w:val="000000"/>
+          <w:kern w:val="0"/>
+          <w14:ligatures w14:val="none"/>
+        </w:rPr>
+      </w:pPr>
+      <w:r>
+        <w:rPr>
+          <w:rFonts w:ascii="Calibri" w:eastAsia="Times New Roman" w:hAnsi="Calibri" w:cs="Calibri"/>
+          <w:color w:val="000000"/>
+          <w:kern w:val="0"/>
+          <w14:ligatures w14:val="none"/>
+        </w:rPr>
+        <w:t xml:space="preserve">Right </w:t>
+      </w:r>
+      <w:proofErr w:type="gramStart"/>
+      <w:r>
+        <w:rPr>
+          <w:rFonts w:ascii="Calibri" w:eastAsia="Times New Roman" w:hAnsi="Calibri" w:cs="Calibri"/>
+          <w:color w:val="000000"/>
+          <w:kern w:val="0"/>
+          <w14:ligatures w14:val="none"/>
+        </w:rPr>
+        <w:t>now</w:t>
+      </w:r>
+      <w:proofErr w:type="gramEnd"/>
+      <w:r>
+        <w:rPr>
+          <w:rFonts w:ascii="Calibri" w:eastAsia="Times New Roman" w:hAnsi="Calibri" w:cs="Calibri"/>
+          <w:color w:val="000000"/>
+          <w:kern w:val="0"/>
+          <w14:ligatures w14:val="none"/>
+        </w:rPr>
+        <w:t xml:space="preserve"> we have good functionality</w:t>
+      </w:r>
+    </w:p>
+    <w:p>
+      <w:pPr>
+        <w:numPr>
+          <w:ilvl w:val="0"/>
+          <w:numId w:val="8"/>
+        </w:numPr>
+        <w:spacing w:after="0" w:line="240" w:lineRule="auto"/>
+        <w:textAlignment w:val="baseline"/>
+        <w:rPr>
+          <w:rFonts w:ascii="Calibri" w:eastAsia="Times New Roman" w:hAnsi="Calibri" w:cs="Calibri"/>
+          <w:color w:val="000000"/>
+          <w:kern w:val="0"/>
+          <w14:ligatures w14:val="none"/>
+        </w:rPr>
+      </w:pPr>
+      <w:r>
+        <w:rPr>
+          <w:rFonts w:ascii="Calibri" w:eastAsia="Times New Roman" w:hAnsi="Calibri" w:cs="Calibri"/>
+          <w:color w:val="000000"/>
+          <w:kern w:val="0"/>
+          <w14:ligatures w14:val="none"/>
+        </w:rPr>
+        <w:t>All pages viewable by the customer should be attention grabbing at all times (</w:t>
+      </w:r>
+      <w:proofErr w:type="gramStart"/>
+      <w:r>
+        <w:rPr>
+          <w:rFonts w:ascii="Calibri" w:eastAsia="Times New Roman" w:hAnsi="Calibri" w:cs="Calibri"/>
+          <w:color w:val="000000"/>
+          <w:kern w:val="0"/>
+          <w14:ligatures w14:val="none"/>
+        </w:rPr>
+        <w:t>e.g.</w:t>
+      </w:r>
+      <w:proofErr w:type="gramEnd"/>
+      <w:r>
+        <w:rPr>
+          <w:rFonts w:ascii="Calibri" w:eastAsia="Times New Roman" w:hAnsi="Calibri" w:cs="Calibri"/>
+          <w:color w:val="000000"/>
+          <w:kern w:val="0"/>
+          <w14:ligatures w14:val="none"/>
+        </w:rPr>
+        <w:t xml:space="preserve"> customer page should open to images instead of just categories)</w:t>
+      </w:r>
+    </w:p>
+    <w:p>
+      <w:pPr>
+        <w:numPr>
+          <w:ilvl w:val="0"/>
+          <w:numId w:val="8"/>
+        </w:numPr>
+        <w:spacing w:after="0" w:line="240" w:lineRule="auto"/>
+        <w:textAlignment w:val="baseline"/>
+        <w:rPr>
+          <w:rFonts w:ascii="Calibri" w:eastAsia="Times New Roman" w:hAnsi="Calibri" w:cs="Calibri"/>
+          <w:color w:val="000000"/>
+          <w:kern w:val="0"/>
+          <w14:ligatures w14:val="none"/>
+        </w:rPr>
+      </w:pPr>
+      <w:r>
+        <w:rPr>
+          <w:rFonts w:ascii="Calibri" w:eastAsia="Times New Roman" w:hAnsi="Calibri" w:cs="Calibri"/>
+          <w:color w:val="000000"/>
+          <w:kern w:val="0"/>
+          <w14:ligatures w14:val="none"/>
+        </w:rPr>
+        <w:t xml:space="preserve">Manager would like to be able to edit menu </w:t>
+      </w:r>
+      <w:proofErr w:type="gramStart"/>
+      <w:r>
+        <w:rPr>
+          <w:rFonts w:ascii="Calibri" w:eastAsia="Times New Roman" w:hAnsi="Calibri" w:cs="Calibri"/>
+          <w:color w:val="000000"/>
+          <w:kern w:val="0"/>
+          <w14:ligatures w14:val="none"/>
+        </w:rPr>
+        <w:t>board</w:t>
+      </w:r>
+      <w:proofErr w:type="gramEnd"/>
+    </w:p>
+    <w:p>
+      <w:pPr>
+        <w:numPr>
+          <w:ilvl w:val="0"/>
+          <w:numId w:val="8"/>
+        </w:numPr>
+        <w:spacing w:after="0" w:line="240" w:lineRule="auto"/>
+        <w:textAlignment w:val="baseline"/>
+        <w:rPr>
+          <w:rFonts w:ascii="Calibri" w:eastAsia="Times New Roman" w:hAnsi="Calibri" w:cs="Calibri"/>
+          <w:color w:val="000000"/>
+          <w:kern w:val="0"/>
+          <w14:ligatures w14:val="none"/>
+        </w:rPr>
+      </w:pPr>
+      <w:r>
+        <w:rPr>
+          <w:rFonts w:ascii="Calibri" w:eastAsia="Times New Roman" w:hAnsi="Calibri" w:cs="Calibri"/>
+          <w:color w:val="000000"/>
+          <w:kern w:val="0"/>
+          <w14:ligatures w14:val="none"/>
+        </w:rPr>
+        <w:t xml:space="preserve">Confirmation prompts when deleting or editing </w:t>
+      </w:r>
+      <w:proofErr w:type="gramStart"/>
+      <w:r>
+        <w:rPr>
+          <w:rFonts w:ascii="Calibri" w:eastAsia="Times New Roman" w:hAnsi="Calibri" w:cs="Calibri"/>
+          <w:color w:val="000000"/>
+          <w:kern w:val="0"/>
+          <w14:ligatures w14:val="none"/>
+        </w:rPr>
+        <w:t>items</w:t>
+      </w:r>
+      <w:proofErr w:type="gramEnd"/>
+    </w:p>
+    <w:p>
+      <w:pPr>
+        <w:numPr>
+          <w:ilvl w:val="0"/>
+          <w:numId w:val="8"/>
+        </w:numPr>
+        <w:spacing w:line="240" w:lineRule="auto"/>
+        <w:textAlignment w:val="baseline"/>
+        <w:rPr>
+          <w:rFonts w:ascii="Calibri" w:eastAsia="Times New Roman" w:hAnsi="Calibri" w:cs="Calibri"/>
+          <w:color w:val="000000"/>
+          <w:kern w:val="0"/>
+          <w14:ligatures w14:val="none"/>
+        </w:rPr>
+      </w:pPr>
+      <w:r>
+        <w:rPr>
+          <w:rFonts w:ascii="Calibri" w:eastAsia="Times New Roman" w:hAnsi="Calibri" w:cs="Calibri"/>
+          <w:color w:val="000000"/>
+          <w:kern w:val="0"/>
+          <w14:ligatures w14:val="none"/>
+        </w:rPr>
+        <w:t xml:space="preserve">Need support for </w:t>
+      </w:r>
+      <w:proofErr w:type="gramStart"/>
+      <w:r>
+        <w:rPr>
+          <w:rFonts w:ascii="Calibri" w:eastAsia="Times New Roman" w:hAnsi="Calibri" w:cs="Calibri"/>
+          <w:color w:val="000000"/>
+          <w:kern w:val="0"/>
+          <w14:ligatures w14:val="none"/>
+        </w:rPr>
+        <w:t>modifications</w:t>
+      </w:r>
+      <w:proofErr w:type="gramEnd"/>
+    </w:p>
+    <w:p>
+      <w:pPr>
+        <w:spacing w:after="0" w:line="240" w:lineRule="auto"/>
+        <w:rPr>
+          <w:rFonts w:ascii="Times New Roman" w:eastAsia="Times New Roman" w:hAnsi="Times New Roman" w:cs="Times New Roman"/>
+          <w:kern w:val="0"/>
+          <w:sz w:val="24"/>
+          <w:szCs w:val="24"/>
+          <w14:ligatures w14:val="none"/>
+        </w:rPr>
+      </w:pPr>
+    </w:p>
+    <w:p>
+      <w:pPr>
+        <w:spacing w:line="240" w:lineRule="auto"/>
+        <w:rPr>
+          <w:rFonts w:ascii="Times New Roman" w:eastAsia="Times New Roman" w:hAnsi="Times New Roman" w:cs="Times New Roman"/>
+          <w:kern w:val="0"/>
+          <w:sz w:val="24"/>
+          <w:szCs w:val="24"/>
+          <w14:ligatures w14:val="none"/>
+        </w:rPr>
+      </w:pPr>
+      <w:r>
+        <w:rPr>
+          <w:rFonts w:ascii="Calibri" w:eastAsia="Times New Roman" w:hAnsi="Calibri" w:cs="Calibri"/>
+          <w:b/>
+          <w:bCs/>
+          <w:color w:val="000000"/>
+          <w:kern w:val="0"/>
+          <w14:ligatures w14:val="none"/>
+        </w:rPr>
+        <w:t>Changes to sprint scheduling/planning and teamwork</w:t>
+      </w:r>
+    </w:p>
+    <w:p>
+      <w:pPr>
+        <w:numPr>
+          <w:ilvl w:val="0"/>
+          <w:numId w:val="9"/>
+        </w:numPr>
+        <w:spacing w:after="0" w:line="240" w:lineRule="auto"/>
+        <w:textAlignment w:val="baseline"/>
+        <w:rPr>
+          <w:rFonts w:ascii="Calibri" w:eastAsia="Times New Roman" w:hAnsi="Calibri" w:cs="Calibri"/>
+          <w:color w:val="000000"/>
+          <w:kern w:val="0"/>
+          <w14:ligatures w14:val="none"/>
+        </w:rPr>
+      </w:pPr>
+      <w:r>
+        <w:rPr>
+          <w:rFonts w:ascii="Calibri" w:eastAsia="Times New Roman" w:hAnsi="Calibri" w:cs="Calibri"/>
+          <w:color w:val="000000"/>
+          <w:kern w:val="0"/>
+          <w14:ligatures w14:val="none"/>
+        </w:rPr>
+        <w:t xml:space="preserve">We will more closely monitor GitHub and </w:t>
+      </w:r>
+      <w:proofErr w:type="spellStart"/>
+      <w:r>
+        <w:rPr>
+          <w:rFonts w:ascii="Calibri" w:eastAsia="Times New Roman" w:hAnsi="Calibri" w:cs="Calibri"/>
+          <w:color w:val="000000"/>
+          <w:kern w:val="0"/>
+          <w14:ligatures w14:val="none"/>
+        </w:rPr>
+        <w:t>and</w:t>
+      </w:r>
+      <w:proofErr w:type="spellEnd"/>
+      <w:r>
+        <w:rPr>
+          <w:rFonts w:ascii="Calibri" w:eastAsia="Times New Roman" w:hAnsi="Calibri" w:cs="Calibri"/>
+          <w:color w:val="000000"/>
+          <w:kern w:val="0"/>
+          <w14:ligatures w14:val="none"/>
+        </w:rPr>
+        <w:t xml:space="preserve"> our backlog.</w:t>
+      </w:r>
+    </w:p>
+    <w:p>
+      <w:pPr>
+        <w:numPr>
+          <w:ilvl w:val="0"/>
+          <w:numId w:val="9"/>
+        </w:numPr>
+        <w:spacing w:after="0" w:line="240" w:lineRule="auto"/>
+        <w:textAlignment w:val="baseline"/>
+        <w:rPr>
+          <w:rFonts w:ascii="Calibri" w:eastAsia="Times New Roman" w:hAnsi="Calibri" w:cs="Calibri"/>
+          <w:color w:val="000000"/>
+          <w:kern w:val="0"/>
+          <w14:ligatures w14:val="none"/>
+        </w:rPr>
+      </w:pPr>
+      <w:r>
+        <w:rPr>
+          <w:rFonts w:ascii="Calibri" w:eastAsia="Times New Roman" w:hAnsi="Calibri" w:cs="Calibri"/>
+          <w:color w:val="000000"/>
+          <w:kern w:val="0"/>
+          <w14:ligatures w14:val="none"/>
+        </w:rPr>
+        <w:t>We need to lean more on our retrospectives and meetings for feedback.</w:t>
+      </w:r>
+    </w:p>
+    <w:p>
+      <w:pPr>
+        <w:numPr>
+          <w:ilvl w:val="0"/>
+          <w:numId w:val="9"/>
+        </w:numPr>
+        <w:spacing w:line="240" w:lineRule="auto"/>
+        <w:textAlignment w:val="baseline"/>
+        <w:rPr>
+          <w:rFonts w:ascii="Calibri" w:eastAsia="Times New Roman" w:hAnsi="Calibri" w:cs="Calibri"/>
+          <w:color w:val="000000"/>
+          <w:kern w:val="0"/>
+          <w14:ligatures w14:val="none"/>
+        </w:rPr>
+      </w:pPr>
+      <w:r>
+        <w:rPr>
+          <w:rFonts w:ascii="Calibri" w:eastAsia="Times New Roman" w:hAnsi="Calibri" w:cs="Calibri"/>
+          <w:color w:val="000000"/>
+          <w:kern w:val="0"/>
+          <w14:ligatures w14:val="none"/>
+        </w:rPr>
+        <w:lastRenderedPageBreak/>
+        <w:t>We need to workshop with each other so that we can hit the ground running.</w:t>
+      </w:r>
+    </w:p>
+    <w:p>
+      <w:pPr>
+        <w:spacing w:after="0" w:line="240" w:lineRule="auto"/>
+        <w:rPr>
+          <w:rFonts w:ascii="Times New Roman" w:eastAsia="Times New Roman" w:hAnsi="Times New Roman" w:cs="Times New Roman"/>
+          <w:kern w:val="0"/>
+          <w:sz w:val="24"/>
+          <w:szCs w:val="24"/>
+          <w14:ligatures w14:val="none"/>
+        </w:rPr>
+      </w:pPr>
+    </w:p>
+    <w:p>
+      <w:pPr>
+        <w:spacing w:line="240" w:lineRule="auto"/>
+        <w:rPr>
+          <w:rFonts w:ascii="Times New Roman" w:eastAsia="Times New Roman" w:hAnsi="Times New Roman" w:cs="Times New Roman"/>
+          <w:kern w:val="0"/>
+          <w:sz w:val="24"/>
+          <w:szCs w:val="24"/>
+          <w14:ligatures w14:val="none"/>
+        </w:rPr>
+      </w:pPr>
+      <w:r>
+        <w:rPr>
+          <w:rFonts w:ascii="Calibri" w:eastAsia="Times New Roman" w:hAnsi="Calibri" w:cs="Calibri"/>
+          <w:b/>
+          <w:bCs/>
+          <w:color w:val="000000"/>
+          <w:kern w:val="0"/>
+          <w14:ligatures w14:val="none"/>
+        </w:rPr>
+        <w:t>Review product and sprint backlogs</w:t>
+      </w:r>
+    </w:p>
+    <w:p>
+      <w:pPr>
+        <w:numPr>
+          <w:ilvl w:val="0"/>
+          <w:numId w:val="10"/>
+        </w:numPr>
+        <w:spacing w:line="240" w:lineRule="auto"/>
+        <w:textAlignment w:val="baseline"/>
+        <w:rPr>
+          <w:rFonts w:ascii="Calibri" w:eastAsia="Times New Roman" w:hAnsi="Calibri" w:cs="Calibri"/>
+          <w:color w:val="000000"/>
+          <w:kern w:val="0"/>
+          <w14:ligatures w14:val="none"/>
+        </w:rPr>
+      </w:pPr>
+      <w:r>
+        <w:rPr>
+          <w:rFonts w:ascii="Calibri" w:eastAsia="Times New Roman" w:hAnsi="Calibri" w:cs="Calibri"/>
+          <w:color w:val="000000"/>
+          <w:kern w:val="0"/>
+          <w14:ligatures w14:val="none"/>
+        </w:rPr>
+        <w:t xml:space="preserve">Looks pretty good, but need to add some more stories before the next planning meeting to address desired features from user </w:t>
+      </w:r>
+      <w:proofErr w:type="gramStart"/>
+      <w:r>
+        <w:rPr>
+          <w:rFonts w:ascii="Calibri" w:eastAsia="Times New Roman" w:hAnsi="Calibri" w:cs="Calibri"/>
+          <w:color w:val="000000"/>
+          <w:kern w:val="0"/>
+          <w14:ligatures w14:val="none"/>
+        </w:rPr>
+        <w:t>study</w:t>
+      </w:r>
+      <w:proofErr w:type="gramEnd"/>
     </w:p>
     <w:p/>
-    <w:p>
-      <w:r>
-        <w:t>TODO</w:t>
-      </w:r>
-    </w:p>
     <w:sectPr>
       <w:pgSz w:w="12240" w:h="15840"/>
       <w:pgMar w:top="1440" w:right="1440" w:bottom="1440" w:left="1440" w:header="720" w:footer="720" w:gutter="0"/>
@@ -328,11 +1371,1227 @@
       </w:rPr>
     </w:lvl>
   </w:abstractNum>
+  <w:abstractNum w:abstractNumId="2" w15:restartNumberingAfterBreak="0">
+    <w:nsid w:val="24045C6B"/>
+    <w:multiLevelType w:val="multilevel"/>
+    <w:tmpl w:val="9378E660"/>
+    <w:lvl w:ilvl="0">
+      <w:start w:val="1"/>
+      <w:numFmt w:val="bullet"/>
+      <w:lvlText w:val=""/>
+      <w:lvlJc w:val="left"/>
+      <w:pPr>
+        <w:tabs>
+          <w:tab w:val="num" w:pos="720"/>
+        </w:tabs>
+        <w:ind w:left="720" w:hanging="360"/>
+      </w:pPr>
+      <w:rPr>
+        <w:rFonts w:ascii="Symbol" w:hAnsi="Symbol" w:hint="default"/>
+        <w:sz w:val="20"/>
+      </w:rPr>
+    </w:lvl>
+    <w:lvl w:ilvl="1" w:tentative="1">
+      <w:start w:val="1"/>
+      <w:numFmt w:val="bullet"/>
+      <w:lvlText w:val="o"/>
+      <w:lvlJc w:val="left"/>
+      <w:pPr>
+        <w:tabs>
+          <w:tab w:val="num" w:pos="1440"/>
+        </w:tabs>
+        <w:ind w:left="1440" w:hanging="360"/>
+      </w:pPr>
+      <w:rPr>
+        <w:rFonts w:ascii="Courier New" w:hAnsi="Courier New" w:hint="default"/>
+        <w:sz w:val="20"/>
+      </w:rPr>
+    </w:lvl>
+    <w:lvl w:ilvl="2" w:tentative="1">
+      <w:start w:val="1"/>
+      <w:numFmt w:val="bullet"/>
+      <w:lvlText w:val=""/>
+      <w:lvlJc w:val="left"/>
+      <w:pPr>
+        <w:tabs>
+          <w:tab w:val="num" w:pos="2160"/>
+        </w:tabs>
+        <w:ind w:left="2160" w:hanging="360"/>
+      </w:pPr>
+      <w:rPr>
+        <w:rFonts w:ascii="Wingdings" w:hAnsi="Wingdings" w:hint="default"/>
+        <w:sz w:val="20"/>
+      </w:rPr>
+    </w:lvl>
+    <w:lvl w:ilvl="3" w:tentative="1">
+      <w:start w:val="1"/>
+      <w:numFmt w:val="bullet"/>
+      <w:lvlText w:val=""/>
+      <w:lvlJc w:val="left"/>
+      <w:pPr>
+        <w:tabs>
+          <w:tab w:val="num" w:pos="2880"/>
+        </w:tabs>
+        <w:ind w:left="2880" w:hanging="360"/>
+      </w:pPr>
+      <w:rPr>
+        <w:rFonts w:ascii="Wingdings" w:hAnsi="Wingdings" w:hint="default"/>
+        <w:sz w:val="20"/>
+      </w:rPr>
+    </w:lvl>
+    <w:lvl w:ilvl="4" w:tentative="1">
+      <w:start w:val="1"/>
+      <w:numFmt w:val="bullet"/>
+      <w:lvlText w:val=""/>
+      <w:lvlJc w:val="left"/>
+      <w:pPr>
+        <w:tabs>
+          <w:tab w:val="num" w:pos="3600"/>
+        </w:tabs>
+        <w:ind w:left="3600" w:hanging="360"/>
+      </w:pPr>
+      <w:rPr>
+        <w:rFonts w:ascii="Wingdings" w:hAnsi="Wingdings" w:hint="default"/>
+        <w:sz w:val="20"/>
+      </w:rPr>
+    </w:lvl>
+    <w:lvl w:ilvl="5" w:tentative="1">
+      <w:start w:val="1"/>
+      <w:numFmt w:val="bullet"/>
+      <w:lvlText w:val=""/>
+      <w:lvlJc w:val="left"/>
+      <w:pPr>
+        <w:tabs>
+          <w:tab w:val="num" w:pos="4320"/>
+        </w:tabs>
+        <w:ind w:left="4320" w:hanging="360"/>
+      </w:pPr>
+      <w:rPr>
+        <w:rFonts w:ascii="Wingdings" w:hAnsi="Wingdings" w:hint="default"/>
+        <w:sz w:val="20"/>
+      </w:rPr>
+    </w:lvl>
+    <w:lvl w:ilvl="6" w:tentative="1">
+      <w:start w:val="1"/>
+      <w:numFmt w:val="bullet"/>
+      <w:lvlText w:val=""/>
+      <w:lvlJc w:val="left"/>
+      <w:pPr>
+        <w:tabs>
+          <w:tab w:val="num" w:pos="5040"/>
+        </w:tabs>
+        <w:ind w:left="5040" w:hanging="360"/>
+      </w:pPr>
+      <w:rPr>
+        <w:rFonts w:ascii="Wingdings" w:hAnsi="Wingdings" w:hint="default"/>
+        <w:sz w:val="20"/>
+      </w:rPr>
+    </w:lvl>
+    <w:lvl w:ilvl="7" w:tentative="1">
+      <w:start w:val="1"/>
+      <w:numFmt w:val="bullet"/>
+      <w:lvlText w:val=""/>
+      <w:lvlJc w:val="left"/>
+      <w:pPr>
+        <w:tabs>
+          <w:tab w:val="num" w:pos="5760"/>
+        </w:tabs>
+        <w:ind w:left="5760" w:hanging="360"/>
+      </w:pPr>
+      <w:rPr>
+        <w:rFonts w:ascii="Wingdings" w:hAnsi="Wingdings" w:hint="default"/>
+        <w:sz w:val="20"/>
+      </w:rPr>
+    </w:lvl>
+    <w:lvl w:ilvl="8" w:tentative="1">
+      <w:start w:val="1"/>
+      <w:numFmt w:val="bullet"/>
+      <w:lvlText w:val=""/>
+      <w:lvlJc w:val="left"/>
+      <w:pPr>
+        <w:tabs>
+          <w:tab w:val="num" w:pos="6480"/>
+        </w:tabs>
+        <w:ind w:left="6480" w:hanging="360"/>
+      </w:pPr>
+      <w:rPr>
+        <w:rFonts w:ascii="Wingdings" w:hAnsi="Wingdings" w:hint="default"/>
+        <w:sz w:val="20"/>
+      </w:rPr>
+    </w:lvl>
+  </w:abstractNum>
+  <w:abstractNum w:abstractNumId="3" w15:restartNumberingAfterBreak="0">
+    <w:nsid w:val="2A775492"/>
+    <w:multiLevelType w:val="multilevel"/>
+    <w:tmpl w:val="79368DC4"/>
+    <w:lvl w:ilvl="0">
+      <w:start w:val="1"/>
+      <w:numFmt w:val="bullet"/>
+      <w:lvlText w:val=""/>
+      <w:lvlJc w:val="left"/>
+      <w:pPr>
+        <w:tabs>
+          <w:tab w:val="num" w:pos="720"/>
+        </w:tabs>
+        <w:ind w:left="720" w:hanging="360"/>
+      </w:pPr>
+      <w:rPr>
+        <w:rFonts w:ascii="Symbol" w:hAnsi="Symbol" w:hint="default"/>
+        <w:sz w:val="20"/>
+      </w:rPr>
+    </w:lvl>
+    <w:lvl w:ilvl="1" w:tentative="1">
+      <w:start w:val="1"/>
+      <w:numFmt w:val="bullet"/>
+      <w:lvlText w:val="o"/>
+      <w:lvlJc w:val="left"/>
+      <w:pPr>
+        <w:tabs>
+          <w:tab w:val="num" w:pos="1440"/>
+        </w:tabs>
+        <w:ind w:left="1440" w:hanging="360"/>
+      </w:pPr>
+      <w:rPr>
+        <w:rFonts w:ascii="Courier New" w:hAnsi="Courier New" w:hint="default"/>
+        <w:sz w:val="20"/>
+      </w:rPr>
+    </w:lvl>
+    <w:lvl w:ilvl="2" w:tentative="1">
+      <w:start w:val="1"/>
+      <w:numFmt w:val="bullet"/>
+      <w:lvlText w:val=""/>
+      <w:lvlJc w:val="left"/>
+      <w:pPr>
+        <w:tabs>
+          <w:tab w:val="num" w:pos="2160"/>
+        </w:tabs>
+        <w:ind w:left="2160" w:hanging="360"/>
+      </w:pPr>
+      <w:rPr>
+        <w:rFonts w:ascii="Wingdings" w:hAnsi="Wingdings" w:hint="default"/>
+        <w:sz w:val="20"/>
+      </w:rPr>
+    </w:lvl>
+    <w:lvl w:ilvl="3" w:tentative="1">
+      <w:start w:val="1"/>
+      <w:numFmt w:val="bullet"/>
+      <w:lvlText w:val=""/>
+      <w:lvlJc w:val="left"/>
+      <w:pPr>
+        <w:tabs>
+          <w:tab w:val="num" w:pos="2880"/>
+        </w:tabs>
+        <w:ind w:left="2880" w:hanging="360"/>
+      </w:pPr>
+      <w:rPr>
+        <w:rFonts w:ascii="Wingdings" w:hAnsi="Wingdings" w:hint="default"/>
+        <w:sz w:val="20"/>
+      </w:rPr>
+    </w:lvl>
+    <w:lvl w:ilvl="4" w:tentative="1">
+      <w:start w:val="1"/>
+      <w:numFmt w:val="bullet"/>
+      <w:lvlText w:val=""/>
+      <w:lvlJc w:val="left"/>
+      <w:pPr>
+        <w:tabs>
+          <w:tab w:val="num" w:pos="3600"/>
+        </w:tabs>
+        <w:ind w:left="3600" w:hanging="360"/>
+      </w:pPr>
+      <w:rPr>
+        <w:rFonts w:ascii="Wingdings" w:hAnsi="Wingdings" w:hint="default"/>
+        <w:sz w:val="20"/>
+      </w:rPr>
+    </w:lvl>
+    <w:lvl w:ilvl="5" w:tentative="1">
+      <w:start w:val="1"/>
+      <w:numFmt w:val="bullet"/>
+      <w:lvlText w:val=""/>
+      <w:lvlJc w:val="left"/>
+      <w:pPr>
+        <w:tabs>
+          <w:tab w:val="num" w:pos="4320"/>
+        </w:tabs>
+        <w:ind w:left="4320" w:hanging="360"/>
+      </w:pPr>
+      <w:rPr>
+        <w:rFonts w:ascii="Wingdings" w:hAnsi="Wingdings" w:hint="default"/>
+        <w:sz w:val="20"/>
+      </w:rPr>
+    </w:lvl>
+    <w:lvl w:ilvl="6" w:tentative="1">
+      <w:start w:val="1"/>
+      <w:numFmt w:val="bullet"/>
+      <w:lvlText w:val=""/>
+      <w:lvlJc w:val="left"/>
+      <w:pPr>
+        <w:tabs>
+          <w:tab w:val="num" w:pos="5040"/>
+        </w:tabs>
+        <w:ind w:left="5040" w:hanging="360"/>
+      </w:pPr>
+      <w:rPr>
+        <w:rFonts w:ascii="Wingdings" w:hAnsi="Wingdings" w:hint="default"/>
+        <w:sz w:val="20"/>
+      </w:rPr>
+    </w:lvl>
+    <w:lvl w:ilvl="7" w:tentative="1">
+      <w:start w:val="1"/>
+      <w:numFmt w:val="bullet"/>
+      <w:lvlText w:val=""/>
+      <w:lvlJc w:val="left"/>
+      <w:pPr>
+        <w:tabs>
+          <w:tab w:val="num" w:pos="5760"/>
+        </w:tabs>
+        <w:ind w:left="5760" w:hanging="360"/>
+      </w:pPr>
+      <w:rPr>
+        <w:rFonts w:ascii="Wingdings" w:hAnsi="Wingdings" w:hint="default"/>
+        <w:sz w:val="20"/>
+      </w:rPr>
+    </w:lvl>
+    <w:lvl w:ilvl="8" w:tentative="1">
+      <w:start w:val="1"/>
+      <w:numFmt w:val="bullet"/>
+      <w:lvlText w:val=""/>
+      <w:lvlJc w:val="left"/>
+      <w:pPr>
+        <w:tabs>
+          <w:tab w:val="num" w:pos="6480"/>
+        </w:tabs>
+        <w:ind w:left="6480" w:hanging="360"/>
+      </w:pPr>
+      <w:rPr>
+        <w:rFonts w:ascii="Wingdings" w:hAnsi="Wingdings" w:hint="default"/>
+        <w:sz w:val="20"/>
+      </w:rPr>
+    </w:lvl>
+  </w:abstractNum>
+  <w:abstractNum w:abstractNumId="4" w15:restartNumberingAfterBreak="0">
+    <w:nsid w:val="2DD87EDB"/>
+    <w:multiLevelType w:val="multilevel"/>
+    <w:tmpl w:val="C62063A4"/>
+    <w:lvl w:ilvl="0">
+      <w:start w:val="1"/>
+      <w:numFmt w:val="bullet"/>
+      <w:lvlText w:val=""/>
+      <w:lvlJc w:val="left"/>
+      <w:pPr>
+        <w:tabs>
+          <w:tab w:val="num" w:pos="720"/>
+        </w:tabs>
+        <w:ind w:left="720" w:hanging="360"/>
+      </w:pPr>
+      <w:rPr>
+        <w:rFonts w:ascii="Symbol" w:hAnsi="Symbol" w:hint="default"/>
+        <w:sz w:val="20"/>
+      </w:rPr>
+    </w:lvl>
+    <w:lvl w:ilvl="1" w:tentative="1">
+      <w:start w:val="1"/>
+      <w:numFmt w:val="bullet"/>
+      <w:lvlText w:val="o"/>
+      <w:lvlJc w:val="left"/>
+      <w:pPr>
+        <w:tabs>
+          <w:tab w:val="num" w:pos="1440"/>
+        </w:tabs>
+        <w:ind w:left="1440" w:hanging="360"/>
+      </w:pPr>
+      <w:rPr>
+        <w:rFonts w:ascii="Courier New" w:hAnsi="Courier New" w:hint="default"/>
+        <w:sz w:val="20"/>
+      </w:rPr>
+    </w:lvl>
+    <w:lvl w:ilvl="2" w:tentative="1">
+      <w:start w:val="1"/>
+      <w:numFmt w:val="bullet"/>
+      <w:lvlText w:val=""/>
+      <w:lvlJc w:val="left"/>
+      <w:pPr>
+        <w:tabs>
+          <w:tab w:val="num" w:pos="2160"/>
+        </w:tabs>
+        <w:ind w:left="2160" w:hanging="360"/>
+      </w:pPr>
+      <w:rPr>
+        <w:rFonts w:ascii="Wingdings" w:hAnsi="Wingdings" w:hint="default"/>
+        <w:sz w:val="20"/>
+      </w:rPr>
+    </w:lvl>
+    <w:lvl w:ilvl="3" w:tentative="1">
+      <w:start w:val="1"/>
+      <w:numFmt w:val="bullet"/>
+      <w:lvlText w:val=""/>
+      <w:lvlJc w:val="left"/>
+      <w:pPr>
+        <w:tabs>
+          <w:tab w:val="num" w:pos="2880"/>
+        </w:tabs>
+        <w:ind w:left="2880" w:hanging="360"/>
+      </w:pPr>
+      <w:rPr>
+        <w:rFonts w:ascii="Wingdings" w:hAnsi="Wingdings" w:hint="default"/>
+        <w:sz w:val="20"/>
+      </w:rPr>
+    </w:lvl>
+    <w:lvl w:ilvl="4" w:tentative="1">
+      <w:start w:val="1"/>
+      <w:numFmt w:val="bullet"/>
+      <w:lvlText w:val=""/>
+      <w:lvlJc w:val="left"/>
+      <w:pPr>
+        <w:tabs>
+          <w:tab w:val="num" w:pos="3600"/>
+        </w:tabs>
+        <w:ind w:left="3600" w:hanging="360"/>
+      </w:pPr>
+      <w:rPr>
+        <w:rFonts w:ascii="Wingdings" w:hAnsi="Wingdings" w:hint="default"/>
+        <w:sz w:val="20"/>
+      </w:rPr>
+    </w:lvl>
+    <w:lvl w:ilvl="5" w:tentative="1">
+      <w:start w:val="1"/>
+      <w:numFmt w:val="bullet"/>
+      <w:lvlText w:val=""/>
+      <w:lvlJc w:val="left"/>
+      <w:pPr>
+        <w:tabs>
+          <w:tab w:val="num" w:pos="4320"/>
+        </w:tabs>
+        <w:ind w:left="4320" w:hanging="360"/>
+      </w:pPr>
+      <w:rPr>
+        <w:rFonts w:ascii="Wingdings" w:hAnsi="Wingdings" w:hint="default"/>
+        <w:sz w:val="20"/>
+      </w:rPr>
+    </w:lvl>
+    <w:lvl w:ilvl="6" w:tentative="1">
+      <w:start w:val="1"/>
+      <w:numFmt w:val="bullet"/>
+      <w:lvlText w:val=""/>
+      <w:lvlJc w:val="left"/>
+      <w:pPr>
+        <w:tabs>
+          <w:tab w:val="num" w:pos="5040"/>
+        </w:tabs>
+        <w:ind w:left="5040" w:hanging="360"/>
+      </w:pPr>
+      <w:rPr>
+        <w:rFonts w:ascii="Wingdings" w:hAnsi="Wingdings" w:hint="default"/>
+        <w:sz w:val="20"/>
+      </w:rPr>
+    </w:lvl>
+    <w:lvl w:ilvl="7" w:tentative="1">
+      <w:start w:val="1"/>
+      <w:numFmt w:val="bullet"/>
+      <w:lvlText w:val=""/>
+      <w:lvlJc w:val="left"/>
+      <w:pPr>
+        <w:tabs>
+          <w:tab w:val="num" w:pos="5760"/>
+        </w:tabs>
+        <w:ind w:left="5760" w:hanging="360"/>
+      </w:pPr>
+      <w:rPr>
+        <w:rFonts w:ascii="Wingdings" w:hAnsi="Wingdings" w:hint="default"/>
+        <w:sz w:val="20"/>
+      </w:rPr>
+    </w:lvl>
+    <w:lvl w:ilvl="8" w:tentative="1">
+      <w:start w:val="1"/>
+      <w:numFmt w:val="bullet"/>
+      <w:lvlText w:val=""/>
+      <w:lvlJc w:val="left"/>
+      <w:pPr>
+        <w:tabs>
+          <w:tab w:val="num" w:pos="6480"/>
+        </w:tabs>
+        <w:ind w:left="6480" w:hanging="360"/>
+      </w:pPr>
+      <w:rPr>
+        <w:rFonts w:ascii="Wingdings" w:hAnsi="Wingdings" w:hint="default"/>
+        <w:sz w:val="20"/>
+      </w:rPr>
+    </w:lvl>
+  </w:abstractNum>
+  <w:abstractNum w:abstractNumId="5" w15:restartNumberingAfterBreak="0">
+    <w:nsid w:val="37CA76D6"/>
+    <w:multiLevelType w:val="multilevel"/>
+    <w:tmpl w:val="A56C9168"/>
+    <w:lvl w:ilvl="0">
+      <w:start w:val="1"/>
+      <w:numFmt w:val="bullet"/>
+      <w:lvlText w:val=""/>
+      <w:lvlJc w:val="left"/>
+      <w:pPr>
+        <w:tabs>
+          <w:tab w:val="num" w:pos="720"/>
+        </w:tabs>
+        <w:ind w:left="720" w:hanging="360"/>
+      </w:pPr>
+      <w:rPr>
+        <w:rFonts w:ascii="Symbol" w:hAnsi="Symbol" w:hint="default"/>
+        <w:sz w:val="20"/>
+      </w:rPr>
+    </w:lvl>
+    <w:lvl w:ilvl="1" w:tentative="1">
+      <w:start w:val="1"/>
+      <w:numFmt w:val="bullet"/>
+      <w:lvlText w:val="o"/>
+      <w:lvlJc w:val="left"/>
+      <w:pPr>
+        <w:tabs>
+          <w:tab w:val="num" w:pos="1440"/>
+        </w:tabs>
+        <w:ind w:left="1440" w:hanging="360"/>
+      </w:pPr>
+      <w:rPr>
+        <w:rFonts w:ascii="Courier New" w:hAnsi="Courier New" w:hint="default"/>
+        <w:sz w:val="20"/>
+      </w:rPr>
+    </w:lvl>
+    <w:lvl w:ilvl="2" w:tentative="1">
+      <w:start w:val="1"/>
+      <w:numFmt w:val="bullet"/>
+      <w:lvlText w:val=""/>
+      <w:lvlJc w:val="left"/>
+      <w:pPr>
+        <w:tabs>
+          <w:tab w:val="num" w:pos="2160"/>
+        </w:tabs>
+        <w:ind w:left="2160" w:hanging="360"/>
+      </w:pPr>
+      <w:rPr>
+        <w:rFonts w:ascii="Wingdings" w:hAnsi="Wingdings" w:hint="default"/>
+        <w:sz w:val="20"/>
+      </w:rPr>
+    </w:lvl>
+    <w:lvl w:ilvl="3" w:tentative="1">
+      <w:start w:val="1"/>
+      <w:numFmt w:val="bullet"/>
+      <w:lvlText w:val=""/>
+      <w:lvlJc w:val="left"/>
+      <w:pPr>
+        <w:tabs>
+          <w:tab w:val="num" w:pos="2880"/>
+        </w:tabs>
+        <w:ind w:left="2880" w:hanging="360"/>
+      </w:pPr>
+      <w:rPr>
+        <w:rFonts w:ascii="Wingdings" w:hAnsi="Wingdings" w:hint="default"/>
+        <w:sz w:val="20"/>
+      </w:rPr>
+    </w:lvl>
+    <w:lvl w:ilvl="4" w:tentative="1">
+      <w:start w:val="1"/>
+      <w:numFmt w:val="bullet"/>
+      <w:lvlText w:val=""/>
+      <w:lvlJc w:val="left"/>
+      <w:pPr>
+        <w:tabs>
+          <w:tab w:val="num" w:pos="3600"/>
+        </w:tabs>
+        <w:ind w:left="3600" w:hanging="360"/>
+      </w:pPr>
+      <w:rPr>
+        <w:rFonts w:ascii="Wingdings" w:hAnsi="Wingdings" w:hint="default"/>
+        <w:sz w:val="20"/>
+      </w:rPr>
+    </w:lvl>
+    <w:lvl w:ilvl="5" w:tentative="1">
+      <w:start w:val="1"/>
+      <w:numFmt w:val="bullet"/>
+      <w:lvlText w:val=""/>
+      <w:lvlJc w:val="left"/>
+      <w:pPr>
+        <w:tabs>
+          <w:tab w:val="num" w:pos="4320"/>
+        </w:tabs>
+        <w:ind w:left="4320" w:hanging="360"/>
+      </w:pPr>
+      <w:rPr>
+        <w:rFonts w:ascii="Wingdings" w:hAnsi="Wingdings" w:hint="default"/>
+        <w:sz w:val="20"/>
+      </w:rPr>
+    </w:lvl>
+    <w:lvl w:ilvl="6" w:tentative="1">
+      <w:start w:val="1"/>
+      <w:numFmt w:val="bullet"/>
+      <w:lvlText w:val=""/>
+      <w:lvlJc w:val="left"/>
+      <w:pPr>
+        <w:tabs>
+          <w:tab w:val="num" w:pos="5040"/>
+        </w:tabs>
+        <w:ind w:left="5040" w:hanging="360"/>
+      </w:pPr>
+      <w:rPr>
+        <w:rFonts w:ascii="Wingdings" w:hAnsi="Wingdings" w:hint="default"/>
+        <w:sz w:val="20"/>
+      </w:rPr>
+    </w:lvl>
+    <w:lvl w:ilvl="7" w:tentative="1">
+      <w:start w:val="1"/>
+      <w:numFmt w:val="bullet"/>
+      <w:lvlText w:val=""/>
+      <w:lvlJc w:val="left"/>
+      <w:pPr>
+        <w:tabs>
+          <w:tab w:val="num" w:pos="5760"/>
+        </w:tabs>
+        <w:ind w:left="5760" w:hanging="360"/>
+      </w:pPr>
+      <w:rPr>
+        <w:rFonts w:ascii="Wingdings" w:hAnsi="Wingdings" w:hint="default"/>
+        <w:sz w:val="20"/>
+      </w:rPr>
+    </w:lvl>
+    <w:lvl w:ilvl="8" w:tentative="1">
+      <w:start w:val="1"/>
+      <w:numFmt w:val="bullet"/>
+      <w:lvlText w:val=""/>
+      <w:lvlJc w:val="left"/>
+      <w:pPr>
+        <w:tabs>
+          <w:tab w:val="num" w:pos="6480"/>
+        </w:tabs>
+        <w:ind w:left="6480" w:hanging="360"/>
+      </w:pPr>
+      <w:rPr>
+        <w:rFonts w:ascii="Wingdings" w:hAnsi="Wingdings" w:hint="default"/>
+        <w:sz w:val="20"/>
+      </w:rPr>
+    </w:lvl>
+  </w:abstractNum>
+  <w:abstractNum w:abstractNumId="6" w15:restartNumberingAfterBreak="0">
+    <w:nsid w:val="3C513FC8"/>
+    <w:multiLevelType w:val="multilevel"/>
+    <w:tmpl w:val="2486A6F8"/>
+    <w:lvl w:ilvl="0">
+      <w:start w:val="1"/>
+      <w:numFmt w:val="bullet"/>
+      <w:lvlText w:val=""/>
+      <w:lvlJc w:val="left"/>
+      <w:pPr>
+        <w:tabs>
+          <w:tab w:val="num" w:pos="720"/>
+        </w:tabs>
+        <w:ind w:left="720" w:hanging="360"/>
+      </w:pPr>
+      <w:rPr>
+        <w:rFonts w:ascii="Symbol" w:hAnsi="Symbol" w:hint="default"/>
+        <w:sz w:val="20"/>
+      </w:rPr>
+    </w:lvl>
+    <w:lvl w:ilvl="1" w:tentative="1">
+      <w:start w:val="1"/>
+      <w:numFmt w:val="bullet"/>
+      <w:lvlText w:val="o"/>
+      <w:lvlJc w:val="left"/>
+      <w:pPr>
+        <w:tabs>
+          <w:tab w:val="num" w:pos="1440"/>
+        </w:tabs>
+        <w:ind w:left="1440" w:hanging="360"/>
+      </w:pPr>
+      <w:rPr>
+        <w:rFonts w:ascii="Courier New" w:hAnsi="Courier New" w:hint="default"/>
+        <w:sz w:val="20"/>
+      </w:rPr>
+    </w:lvl>
+    <w:lvl w:ilvl="2" w:tentative="1">
+      <w:start w:val="1"/>
+      <w:numFmt w:val="bullet"/>
+      <w:lvlText w:val=""/>
+      <w:lvlJc w:val="left"/>
+      <w:pPr>
+        <w:tabs>
+          <w:tab w:val="num" w:pos="2160"/>
+        </w:tabs>
+        <w:ind w:left="2160" w:hanging="360"/>
+      </w:pPr>
+      <w:rPr>
+        <w:rFonts w:ascii="Wingdings" w:hAnsi="Wingdings" w:hint="default"/>
+        <w:sz w:val="20"/>
+      </w:rPr>
+    </w:lvl>
+    <w:lvl w:ilvl="3" w:tentative="1">
+      <w:start w:val="1"/>
+      <w:numFmt w:val="bullet"/>
+      <w:lvlText w:val=""/>
+      <w:lvlJc w:val="left"/>
+      <w:pPr>
+        <w:tabs>
+          <w:tab w:val="num" w:pos="2880"/>
+        </w:tabs>
+        <w:ind w:left="2880" w:hanging="360"/>
+      </w:pPr>
+      <w:rPr>
+        <w:rFonts w:ascii="Wingdings" w:hAnsi="Wingdings" w:hint="default"/>
+        <w:sz w:val="20"/>
+      </w:rPr>
+    </w:lvl>
+    <w:lvl w:ilvl="4" w:tentative="1">
+      <w:start w:val="1"/>
+      <w:numFmt w:val="bullet"/>
+      <w:lvlText w:val=""/>
+      <w:lvlJc w:val="left"/>
+      <w:pPr>
+        <w:tabs>
+          <w:tab w:val="num" w:pos="3600"/>
+        </w:tabs>
+        <w:ind w:left="3600" w:hanging="360"/>
+      </w:pPr>
+      <w:rPr>
+        <w:rFonts w:ascii="Wingdings" w:hAnsi="Wingdings" w:hint="default"/>
+        <w:sz w:val="20"/>
+      </w:rPr>
+    </w:lvl>
+    <w:lvl w:ilvl="5" w:tentative="1">
+      <w:start w:val="1"/>
+      <w:numFmt w:val="bullet"/>
+      <w:lvlText w:val=""/>
+      <w:lvlJc w:val="left"/>
+      <w:pPr>
+        <w:tabs>
+          <w:tab w:val="num" w:pos="4320"/>
+        </w:tabs>
+        <w:ind w:left="4320" w:hanging="360"/>
+      </w:pPr>
+      <w:rPr>
+        <w:rFonts w:ascii="Wingdings" w:hAnsi="Wingdings" w:hint="default"/>
+        <w:sz w:val="20"/>
+      </w:rPr>
+    </w:lvl>
+    <w:lvl w:ilvl="6" w:tentative="1">
+      <w:start w:val="1"/>
+      <w:numFmt w:val="bullet"/>
+      <w:lvlText w:val=""/>
+      <w:lvlJc w:val="left"/>
+      <w:pPr>
+        <w:tabs>
+          <w:tab w:val="num" w:pos="5040"/>
+        </w:tabs>
+        <w:ind w:left="5040" w:hanging="360"/>
+      </w:pPr>
+      <w:rPr>
+        <w:rFonts w:ascii="Wingdings" w:hAnsi="Wingdings" w:hint="default"/>
+        <w:sz w:val="20"/>
+      </w:rPr>
+    </w:lvl>
+    <w:lvl w:ilvl="7" w:tentative="1">
+      <w:start w:val="1"/>
+      <w:numFmt w:val="bullet"/>
+      <w:lvlText w:val=""/>
+      <w:lvlJc w:val="left"/>
+      <w:pPr>
+        <w:tabs>
+          <w:tab w:val="num" w:pos="5760"/>
+        </w:tabs>
+        <w:ind w:left="5760" w:hanging="360"/>
+      </w:pPr>
+      <w:rPr>
+        <w:rFonts w:ascii="Wingdings" w:hAnsi="Wingdings" w:hint="default"/>
+        <w:sz w:val="20"/>
+      </w:rPr>
+    </w:lvl>
+    <w:lvl w:ilvl="8" w:tentative="1">
+      <w:start w:val="1"/>
+      <w:numFmt w:val="bullet"/>
+      <w:lvlText w:val=""/>
+      <w:lvlJc w:val="left"/>
+      <w:pPr>
+        <w:tabs>
+          <w:tab w:val="num" w:pos="6480"/>
+        </w:tabs>
+        <w:ind w:left="6480" w:hanging="360"/>
+      </w:pPr>
+      <w:rPr>
+        <w:rFonts w:ascii="Wingdings" w:hAnsi="Wingdings" w:hint="default"/>
+        <w:sz w:val="20"/>
+      </w:rPr>
+    </w:lvl>
+  </w:abstractNum>
+  <w:abstractNum w:abstractNumId="7" w15:restartNumberingAfterBreak="0">
+    <w:nsid w:val="52332DBB"/>
+    <w:multiLevelType w:val="multilevel"/>
+    <w:tmpl w:val="471C6596"/>
+    <w:lvl w:ilvl="0">
+      <w:start w:val="1"/>
+      <w:numFmt w:val="bullet"/>
+      <w:lvlText w:val=""/>
+      <w:lvlJc w:val="left"/>
+      <w:pPr>
+        <w:tabs>
+          <w:tab w:val="num" w:pos="720"/>
+        </w:tabs>
+        <w:ind w:left="720" w:hanging="360"/>
+      </w:pPr>
+      <w:rPr>
+        <w:rFonts w:ascii="Symbol" w:hAnsi="Symbol" w:hint="default"/>
+        <w:sz w:val="20"/>
+      </w:rPr>
+    </w:lvl>
+    <w:lvl w:ilvl="1" w:tentative="1">
+      <w:start w:val="1"/>
+      <w:numFmt w:val="bullet"/>
+      <w:lvlText w:val="o"/>
+      <w:lvlJc w:val="left"/>
+      <w:pPr>
+        <w:tabs>
+          <w:tab w:val="num" w:pos="1440"/>
+        </w:tabs>
+        <w:ind w:left="1440" w:hanging="360"/>
+      </w:pPr>
+      <w:rPr>
+        <w:rFonts w:ascii="Courier New" w:hAnsi="Courier New" w:hint="default"/>
+        <w:sz w:val="20"/>
+      </w:rPr>
+    </w:lvl>
+    <w:lvl w:ilvl="2" w:tentative="1">
+      <w:start w:val="1"/>
+      <w:numFmt w:val="bullet"/>
+      <w:lvlText w:val=""/>
+      <w:lvlJc w:val="left"/>
+      <w:pPr>
+        <w:tabs>
+          <w:tab w:val="num" w:pos="2160"/>
+        </w:tabs>
+        <w:ind w:left="2160" w:hanging="360"/>
+      </w:pPr>
+      <w:rPr>
+        <w:rFonts w:ascii="Wingdings" w:hAnsi="Wingdings" w:hint="default"/>
+        <w:sz w:val="20"/>
+      </w:rPr>
+    </w:lvl>
+    <w:lvl w:ilvl="3" w:tentative="1">
+      <w:start w:val="1"/>
+      <w:numFmt w:val="bullet"/>
+      <w:lvlText w:val=""/>
+      <w:lvlJc w:val="left"/>
+      <w:pPr>
+        <w:tabs>
+          <w:tab w:val="num" w:pos="2880"/>
+        </w:tabs>
+        <w:ind w:left="2880" w:hanging="360"/>
+      </w:pPr>
+      <w:rPr>
+        <w:rFonts w:ascii="Wingdings" w:hAnsi="Wingdings" w:hint="default"/>
+        <w:sz w:val="20"/>
+      </w:rPr>
+    </w:lvl>
+    <w:lvl w:ilvl="4" w:tentative="1">
+      <w:start w:val="1"/>
+      <w:numFmt w:val="bullet"/>
+      <w:lvlText w:val=""/>
+      <w:lvlJc w:val="left"/>
+      <w:pPr>
+        <w:tabs>
+          <w:tab w:val="num" w:pos="3600"/>
+        </w:tabs>
+        <w:ind w:left="3600" w:hanging="360"/>
+      </w:pPr>
+      <w:rPr>
+        <w:rFonts w:ascii="Wingdings" w:hAnsi="Wingdings" w:hint="default"/>
+        <w:sz w:val="20"/>
+      </w:rPr>
+    </w:lvl>
+    <w:lvl w:ilvl="5" w:tentative="1">
+      <w:start w:val="1"/>
+      <w:numFmt w:val="bullet"/>
+      <w:lvlText w:val=""/>
+      <w:lvlJc w:val="left"/>
+      <w:pPr>
+        <w:tabs>
+          <w:tab w:val="num" w:pos="4320"/>
+        </w:tabs>
+        <w:ind w:left="4320" w:hanging="360"/>
+      </w:pPr>
+      <w:rPr>
+        <w:rFonts w:ascii="Wingdings" w:hAnsi="Wingdings" w:hint="default"/>
+        <w:sz w:val="20"/>
+      </w:rPr>
+    </w:lvl>
+    <w:lvl w:ilvl="6" w:tentative="1">
+      <w:start w:val="1"/>
+      <w:numFmt w:val="bullet"/>
+      <w:lvlText w:val=""/>
+      <w:lvlJc w:val="left"/>
+      <w:pPr>
+        <w:tabs>
+          <w:tab w:val="num" w:pos="5040"/>
+        </w:tabs>
+        <w:ind w:left="5040" w:hanging="360"/>
+      </w:pPr>
+      <w:rPr>
+        <w:rFonts w:ascii="Wingdings" w:hAnsi="Wingdings" w:hint="default"/>
+        <w:sz w:val="20"/>
+      </w:rPr>
+    </w:lvl>
+    <w:lvl w:ilvl="7" w:tentative="1">
+      <w:start w:val="1"/>
+      <w:numFmt w:val="bullet"/>
+      <w:lvlText w:val=""/>
+      <w:lvlJc w:val="left"/>
+      <w:pPr>
+        <w:tabs>
+          <w:tab w:val="num" w:pos="5760"/>
+        </w:tabs>
+        <w:ind w:left="5760" w:hanging="360"/>
+      </w:pPr>
+      <w:rPr>
+        <w:rFonts w:ascii="Wingdings" w:hAnsi="Wingdings" w:hint="default"/>
+        <w:sz w:val="20"/>
+      </w:rPr>
+    </w:lvl>
+    <w:lvl w:ilvl="8" w:tentative="1">
+      <w:start w:val="1"/>
+      <w:numFmt w:val="bullet"/>
+      <w:lvlText w:val=""/>
+      <w:lvlJc w:val="left"/>
+      <w:pPr>
+        <w:tabs>
+          <w:tab w:val="num" w:pos="6480"/>
+        </w:tabs>
+        <w:ind w:left="6480" w:hanging="360"/>
+      </w:pPr>
+      <w:rPr>
+        <w:rFonts w:ascii="Wingdings" w:hAnsi="Wingdings" w:hint="default"/>
+        <w:sz w:val="20"/>
+      </w:rPr>
+    </w:lvl>
+  </w:abstractNum>
+  <w:abstractNum w:abstractNumId="8" w15:restartNumberingAfterBreak="0">
+    <w:nsid w:val="61E145A9"/>
+    <w:multiLevelType w:val="multilevel"/>
+    <w:tmpl w:val="3AECBDB0"/>
+    <w:lvl w:ilvl="0">
+      <w:start w:val="1"/>
+      <w:numFmt w:val="bullet"/>
+      <w:lvlText w:val=""/>
+      <w:lvlJc w:val="left"/>
+      <w:pPr>
+        <w:tabs>
+          <w:tab w:val="num" w:pos="720"/>
+        </w:tabs>
+        <w:ind w:left="720" w:hanging="360"/>
+      </w:pPr>
+      <w:rPr>
+        <w:rFonts w:ascii="Symbol" w:hAnsi="Symbol" w:hint="default"/>
+        <w:sz w:val="20"/>
+      </w:rPr>
+    </w:lvl>
+    <w:lvl w:ilvl="1" w:tentative="1">
+      <w:start w:val="1"/>
+      <w:numFmt w:val="bullet"/>
+      <w:lvlText w:val="o"/>
+      <w:lvlJc w:val="left"/>
+      <w:pPr>
+        <w:tabs>
+          <w:tab w:val="num" w:pos="1440"/>
+        </w:tabs>
+        <w:ind w:left="1440" w:hanging="360"/>
+      </w:pPr>
+      <w:rPr>
+        <w:rFonts w:ascii="Courier New" w:hAnsi="Courier New" w:hint="default"/>
+        <w:sz w:val="20"/>
+      </w:rPr>
+    </w:lvl>
+    <w:lvl w:ilvl="2" w:tentative="1">
+      <w:start w:val="1"/>
+      <w:numFmt w:val="bullet"/>
+      <w:lvlText w:val=""/>
+      <w:lvlJc w:val="left"/>
+      <w:pPr>
+        <w:tabs>
+          <w:tab w:val="num" w:pos="2160"/>
+        </w:tabs>
+        <w:ind w:left="2160" w:hanging="360"/>
+      </w:pPr>
+      <w:rPr>
+        <w:rFonts w:ascii="Wingdings" w:hAnsi="Wingdings" w:hint="default"/>
+        <w:sz w:val="20"/>
+      </w:rPr>
+    </w:lvl>
+    <w:lvl w:ilvl="3" w:tentative="1">
+      <w:start w:val="1"/>
+      <w:numFmt w:val="bullet"/>
+      <w:lvlText w:val=""/>
+      <w:lvlJc w:val="left"/>
+      <w:pPr>
+        <w:tabs>
+          <w:tab w:val="num" w:pos="2880"/>
+        </w:tabs>
+        <w:ind w:left="2880" w:hanging="360"/>
+      </w:pPr>
+      <w:rPr>
+        <w:rFonts w:ascii="Wingdings" w:hAnsi="Wingdings" w:hint="default"/>
+        <w:sz w:val="20"/>
+      </w:rPr>
+    </w:lvl>
+    <w:lvl w:ilvl="4" w:tentative="1">
+      <w:start w:val="1"/>
+      <w:numFmt w:val="bullet"/>
+      <w:lvlText w:val=""/>
+      <w:lvlJc w:val="left"/>
+      <w:pPr>
+        <w:tabs>
+          <w:tab w:val="num" w:pos="3600"/>
+        </w:tabs>
+        <w:ind w:left="3600" w:hanging="360"/>
+      </w:pPr>
+      <w:rPr>
+        <w:rFonts w:ascii="Wingdings" w:hAnsi="Wingdings" w:hint="default"/>
+        <w:sz w:val="20"/>
+      </w:rPr>
+    </w:lvl>
+    <w:lvl w:ilvl="5" w:tentative="1">
+      <w:start w:val="1"/>
+      <w:numFmt w:val="bullet"/>
+      <w:lvlText w:val=""/>
+      <w:lvlJc w:val="left"/>
+      <w:pPr>
+        <w:tabs>
+          <w:tab w:val="num" w:pos="4320"/>
+        </w:tabs>
+        <w:ind w:left="4320" w:hanging="360"/>
+      </w:pPr>
+      <w:rPr>
+        <w:rFonts w:ascii="Wingdings" w:hAnsi="Wingdings" w:hint="default"/>
+        <w:sz w:val="20"/>
+      </w:rPr>
+    </w:lvl>
+    <w:lvl w:ilvl="6" w:tentative="1">
+      <w:start w:val="1"/>
+      <w:numFmt w:val="bullet"/>
+      <w:lvlText w:val=""/>
+      <w:lvlJc w:val="left"/>
+      <w:pPr>
+        <w:tabs>
+          <w:tab w:val="num" w:pos="5040"/>
+        </w:tabs>
+        <w:ind w:left="5040" w:hanging="360"/>
+      </w:pPr>
+      <w:rPr>
+        <w:rFonts w:ascii="Wingdings" w:hAnsi="Wingdings" w:hint="default"/>
+        <w:sz w:val="20"/>
+      </w:rPr>
+    </w:lvl>
+    <w:lvl w:ilvl="7" w:tentative="1">
+      <w:start w:val="1"/>
+      <w:numFmt w:val="bullet"/>
+      <w:lvlText w:val=""/>
+      <w:lvlJc w:val="left"/>
+      <w:pPr>
+        <w:tabs>
+          <w:tab w:val="num" w:pos="5760"/>
+        </w:tabs>
+        <w:ind w:left="5760" w:hanging="360"/>
+      </w:pPr>
+      <w:rPr>
+        <w:rFonts w:ascii="Wingdings" w:hAnsi="Wingdings" w:hint="default"/>
+        <w:sz w:val="20"/>
+      </w:rPr>
+    </w:lvl>
+    <w:lvl w:ilvl="8" w:tentative="1">
+      <w:start w:val="1"/>
+      <w:numFmt w:val="bullet"/>
+      <w:lvlText w:val=""/>
+      <w:lvlJc w:val="left"/>
+      <w:pPr>
+        <w:tabs>
+          <w:tab w:val="num" w:pos="6480"/>
+        </w:tabs>
+        <w:ind w:left="6480" w:hanging="360"/>
+      </w:pPr>
+      <w:rPr>
+        <w:rFonts w:ascii="Wingdings" w:hAnsi="Wingdings" w:hint="default"/>
+        <w:sz w:val="20"/>
+      </w:rPr>
+    </w:lvl>
+  </w:abstractNum>
+  <w:abstractNum w:abstractNumId="9" w15:restartNumberingAfterBreak="0">
+    <w:nsid w:val="7D0D1D33"/>
+    <w:multiLevelType w:val="multilevel"/>
+    <w:tmpl w:val="EABA8960"/>
+    <w:lvl w:ilvl="0">
+      <w:start w:val="1"/>
+      <w:numFmt w:val="bullet"/>
+      <w:lvlText w:val=""/>
+      <w:lvlJc w:val="left"/>
+      <w:pPr>
+        <w:tabs>
+          <w:tab w:val="num" w:pos="720"/>
+        </w:tabs>
+        <w:ind w:left="720" w:hanging="360"/>
+      </w:pPr>
+      <w:rPr>
+        <w:rFonts w:ascii="Symbol" w:hAnsi="Symbol" w:hint="default"/>
+        <w:sz w:val="20"/>
+      </w:rPr>
+    </w:lvl>
+    <w:lvl w:ilvl="1" w:tentative="1">
+      <w:start w:val="1"/>
+      <w:numFmt w:val="bullet"/>
+      <w:lvlText w:val="o"/>
+      <w:lvlJc w:val="left"/>
+      <w:pPr>
+        <w:tabs>
+          <w:tab w:val="num" w:pos="1440"/>
+        </w:tabs>
+        <w:ind w:left="1440" w:hanging="360"/>
+      </w:pPr>
+      <w:rPr>
+        <w:rFonts w:ascii="Courier New" w:hAnsi="Courier New" w:hint="default"/>
+        <w:sz w:val="20"/>
+      </w:rPr>
+    </w:lvl>
+    <w:lvl w:ilvl="2" w:tentative="1">
+      <w:start w:val="1"/>
+      <w:numFmt w:val="bullet"/>
+      <w:lvlText w:val=""/>
+      <w:lvlJc w:val="left"/>
+      <w:pPr>
+        <w:tabs>
+          <w:tab w:val="num" w:pos="2160"/>
+        </w:tabs>
+        <w:ind w:left="2160" w:hanging="360"/>
+      </w:pPr>
+      <w:rPr>
+        <w:rFonts w:ascii="Wingdings" w:hAnsi="Wingdings" w:hint="default"/>
+        <w:sz w:val="20"/>
+      </w:rPr>
+    </w:lvl>
+    <w:lvl w:ilvl="3" w:tentative="1">
+      <w:start w:val="1"/>
+      <w:numFmt w:val="bullet"/>
+      <w:lvlText w:val=""/>
+      <w:lvlJc w:val="left"/>
+      <w:pPr>
+        <w:tabs>
+          <w:tab w:val="num" w:pos="2880"/>
+        </w:tabs>
+        <w:ind w:left="2880" w:hanging="360"/>
+      </w:pPr>
+      <w:rPr>
+        <w:rFonts w:ascii="Wingdings" w:hAnsi="Wingdings" w:hint="default"/>
+        <w:sz w:val="20"/>
+      </w:rPr>
+    </w:lvl>
+    <w:lvl w:ilvl="4" w:tentative="1">
+      <w:start w:val="1"/>
+      <w:numFmt w:val="bullet"/>
+      <w:lvlText w:val=""/>
+      <w:lvlJc w:val="left"/>
+      <w:pPr>
+        <w:tabs>
+          <w:tab w:val="num" w:pos="3600"/>
+        </w:tabs>
+        <w:ind w:left="3600" w:hanging="360"/>
+      </w:pPr>
+      <w:rPr>
+        <w:rFonts w:ascii="Wingdings" w:hAnsi="Wingdings" w:hint="default"/>
+        <w:sz w:val="20"/>
+      </w:rPr>
+    </w:lvl>
+    <w:lvl w:ilvl="5" w:tentative="1">
+      <w:start w:val="1"/>
+      <w:numFmt w:val="bullet"/>
+      <w:lvlText w:val=""/>
+      <w:lvlJc w:val="left"/>
+      <w:pPr>
+        <w:tabs>
+          <w:tab w:val="num" w:pos="4320"/>
+        </w:tabs>
+        <w:ind w:left="4320" w:hanging="360"/>
+      </w:pPr>
+      <w:rPr>
+        <w:rFonts w:ascii="Wingdings" w:hAnsi="Wingdings" w:hint="default"/>
+        <w:sz w:val="20"/>
+      </w:rPr>
+    </w:lvl>
+    <w:lvl w:ilvl="6" w:tentative="1">
+      <w:start w:val="1"/>
+      <w:numFmt w:val="bullet"/>
+      <w:lvlText w:val=""/>
+      <w:lvlJc w:val="left"/>
+      <w:pPr>
+        <w:tabs>
+          <w:tab w:val="num" w:pos="5040"/>
+        </w:tabs>
+        <w:ind w:left="5040" w:hanging="360"/>
+      </w:pPr>
+      <w:rPr>
+        <w:rFonts w:ascii="Wingdings" w:hAnsi="Wingdings" w:hint="default"/>
+        <w:sz w:val="20"/>
+      </w:rPr>
+    </w:lvl>
+    <w:lvl w:ilvl="7" w:tentative="1">
+      <w:start w:val="1"/>
+      <w:numFmt w:val="bullet"/>
+      <w:lvlText w:val=""/>
+      <w:lvlJc w:val="left"/>
+      <w:pPr>
+        <w:tabs>
+          <w:tab w:val="num" w:pos="5760"/>
+        </w:tabs>
+        <w:ind w:left="5760" w:hanging="360"/>
+      </w:pPr>
+      <w:rPr>
+        <w:rFonts w:ascii="Wingdings" w:hAnsi="Wingdings" w:hint="default"/>
+        <w:sz w:val="20"/>
+      </w:rPr>
+    </w:lvl>
+    <w:lvl w:ilvl="8" w:tentative="1">
+      <w:start w:val="1"/>
+      <w:numFmt w:val="bullet"/>
+      <w:lvlText w:val=""/>
+      <w:lvlJc w:val="left"/>
+      <w:pPr>
+        <w:tabs>
+          <w:tab w:val="num" w:pos="6480"/>
+        </w:tabs>
+        <w:ind w:left="6480" w:hanging="360"/>
+      </w:pPr>
+      <w:rPr>
+        <w:rFonts w:ascii="Wingdings" w:hAnsi="Wingdings" w:hint="default"/>
+        <w:sz w:val="20"/>
+      </w:rPr>
+    </w:lvl>
+  </w:abstractNum>
   <w:num w:numId="1" w16cid:durableId="1637442643">
     <w:abstractNumId w:val="0"/>
   </w:num>
   <w:num w:numId="2" w16cid:durableId="1296137705">
     <w:abstractNumId w:val="1"/>
+  </w:num>
+  <w:num w:numId="3" w16cid:durableId="2068062874">
+    <w:abstractNumId w:val="6"/>
+  </w:num>
+  <w:num w:numId="4" w16cid:durableId="1218014003">
+    <w:abstractNumId w:val="2"/>
+  </w:num>
+  <w:num w:numId="5" w16cid:durableId="1503276760">
+    <w:abstractNumId w:val="7"/>
+  </w:num>
+  <w:num w:numId="6" w16cid:durableId="1431848940">
+    <w:abstractNumId w:val="8"/>
+  </w:num>
+  <w:num w:numId="7" w16cid:durableId="1765612813">
+    <w:abstractNumId w:val="9"/>
+  </w:num>
+  <w:num w:numId="8" w16cid:durableId="101271110">
+    <w:abstractNumId w:val="3"/>
+  </w:num>
+  <w:num w:numId="9" w16cid:durableId="118577575">
+    <w:abstractNumId w:val="4"/>
+  </w:num>
+  <w:num w:numId="10" w16cid:durableId="1566985942">
+    <w:abstractNumId w:val="5"/>
   </w:num>
 </w:numbering>
 </file>
@@ -780,6 +3039,24 @@
       <w:contextualSpacing/>
     </w:pPr>
   </w:style>
+  <w:style w:type="paragraph" w:styleId="NormalWeb">
+    <w:name w:val="Normal (Web)"/>
+    <w:basedOn w:val="Normal"/>
+    <w:uiPriority w:val="99"/>
+    <w:semiHidden/>
+    <w:unhideWhenUsed/>
+    <w:rsid w:val="00584B78"/>
+    <w:pPr>
+      <w:spacing w:before="100" w:beforeAutospacing="1" w:after="100" w:afterAutospacing="1" w:line="240" w:lineRule="auto"/>
+    </w:pPr>
+    <w:rPr>
+      <w:rFonts w:ascii="Times New Roman" w:eastAsia="Times New Roman" w:hAnsi="Times New Roman" w:cs="Times New Roman"/>
+      <w:kern w:val="0"/>
+      <w:sz w:val="24"/>
+      <w:szCs w:val="24"/>
+      <w14:ligatures w14:val="none"/>
+    </w:rPr>
+  </w:style>
 </w:styles>
 </file>
 

</xml_diff>